<commit_message>
so much work..this multiple dialogs....
</commit_message>
<xml_diff>
--- a/Termin2/Dialogspecification.docx
+++ b/Termin2/Dialogspecification.docx
@@ -56,14 +56,16 @@
     <w:p>
       <w:pPr>
         <w:spacing w:after="0" w:line="240" w:lineRule="auto"/>
-        <w:rPr>
-          <w:rFonts w:ascii="Arial" w:hAnsi="Arial" w:cs="Arial"/>
-        </w:rPr>
-      </w:pPr>
-    </w:p>
-    <w:p>
-      <w:pPr>
-        <w:spacing w:after="0" w:line="240" w:lineRule="auto"/>
+        <w:jc w:val="both"/>
+        <w:rPr>
+          <w:rFonts w:ascii="Arial" w:hAnsi="Arial" w:cs="Arial"/>
+        </w:rPr>
+      </w:pPr>
+    </w:p>
+    <w:p>
+      <w:pPr>
+        <w:spacing w:after="0" w:line="240" w:lineRule="auto"/>
+        <w:jc w:val="both"/>
         <w:rPr>
           <w:rFonts w:ascii="Arial" w:hAnsi="Arial" w:cs="Arial"/>
         </w:rPr>
@@ -78,14 +80,16 @@
     <w:p>
       <w:pPr>
         <w:spacing w:after="0" w:line="240" w:lineRule="auto"/>
-        <w:rPr>
-          <w:rFonts w:ascii="Arial" w:hAnsi="Arial" w:cs="Arial"/>
-        </w:rPr>
-      </w:pPr>
-    </w:p>
-    <w:p>
-      <w:pPr>
-        <w:spacing w:after="0" w:line="240" w:lineRule="auto"/>
+        <w:jc w:val="both"/>
+        <w:rPr>
+          <w:rFonts w:ascii="Arial" w:hAnsi="Arial" w:cs="Arial"/>
+        </w:rPr>
+      </w:pPr>
+    </w:p>
+    <w:p>
+      <w:pPr>
+        <w:spacing w:after="0" w:line="240" w:lineRule="auto"/>
+        <w:jc w:val="both"/>
         <w:rPr>
           <w:rFonts w:ascii="Arial" w:hAnsi="Arial" w:cs="Arial"/>
           <w:b/>
@@ -102,6 +106,7 @@
     <w:p>
       <w:pPr>
         <w:spacing w:after="0" w:line="240" w:lineRule="auto"/>
+        <w:jc w:val="both"/>
         <w:rPr>
           <w:rFonts w:ascii="Arial" w:hAnsi="Arial" w:cs="Arial"/>
         </w:rPr>
@@ -803,14 +808,16 @@
     <w:p>
       <w:pPr>
         <w:spacing w:after="0" w:line="240" w:lineRule="auto"/>
-        <w:rPr>
-          <w:rFonts w:ascii="Arial" w:hAnsi="Arial" w:cs="Arial"/>
-        </w:rPr>
-      </w:pPr>
-    </w:p>
-    <w:p>
-      <w:pPr>
-        <w:spacing w:after="0" w:line="240" w:lineRule="auto"/>
+        <w:jc w:val="both"/>
+        <w:rPr>
+          <w:rFonts w:ascii="Arial" w:hAnsi="Arial" w:cs="Arial"/>
+        </w:rPr>
+      </w:pPr>
+    </w:p>
+    <w:p>
+      <w:pPr>
+        <w:spacing w:after="0" w:line="240" w:lineRule="auto"/>
+        <w:jc w:val="both"/>
         <w:rPr>
           <w:rFonts w:ascii="Arial" w:hAnsi="Arial" w:cs="Arial"/>
         </w:rPr>
@@ -831,7 +838,43 @@
         <w:rPr>
           <w:rFonts w:ascii="Arial" w:hAnsi="Arial" w:cs="Arial"/>
         </w:rPr>
-        <w:t xml:space="preserve"> die Aufsührung der Aktionen „Neue Buchung hinzufügen“, „Ankunft eines Kunden vermerken“ „Stornierung tätigen“, „Buchung änderen“ und „Reserierung änderen“ ermöglicht. Im ersten Dialog kann der/die Benutzer/in einer dieser Aktionen auswählen und in den darauffolgenden (angepassten) Dialogen die Aktion ausführen. Im Folgenden wird der Fall „Neue Buchung“ spezifiziert. Der Ablauf ist sehr ähnlich wie zum formulierten Anwendungsfallen „Online-Buchung“.</w:t>
+        <w:t xml:space="preserve"> die Aufsührung der Aktionen „Neue </w:t>
+      </w:r>
+      <w:r>
+        <w:rPr>
+          <w:rFonts w:ascii="Arial" w:hAnsi="Arial" w:cs="Arial"/>
+        </w:rPr>
+        <w:t>Reservierung</w:t>
+      </w:r>
+      <w:r>
+        <w:rPr>
+          <w:rFonts w:ascii="Arial" w:hAnsi="Arial" w:cs="Arial"/>
+        </w:rPr>
+        <w:t xml:space="preserve"> hinzufügen“, „Ankunft eines Kunden vermerken“ „Stornierung tätigen“, „Buchung änderen“ und „Reserierung änderen“ ermöglicht. Im ersten Dialog kann der/die Benutzer/in einer dieser Aktionen auswählen und in den darauffolgenden (angepassten) Dialogen die Aktion ausführen. Im Folgenden wird der Fall „</w:t>
+      </w:r>
+      <w:r>
+        <w:rPr>
+          <w:rFonts w:ascii="Arial" w:hAnsi="Arial" w:cs="Arial"/>
+        </w:rPr>
+        <w:t>Neue Reservierung</w:t>
+      </w:r>
+      <w:r>
+        <w:rPr>
+          <w:rFonts w:ascii="Arial" w:hAnsi="Arial" w:cs="Arial"/>
+        </w:rPr>
+        <w:t>“ spezifiz</w:t>
+      </w:r>
+      <w:r>
+        <w:rPr>
+          <w:rFonts w:ascii="Arial" w:hAnsi="Arial" w:cs="Arial"/>
+        </w:rPr>
+        <w:t>iert.</w:t>
+      </w:r>
+      <w:r>
+        <w:rPr>
+          <w:rFonts w:ascii="Arial" w:hAnsi="Arial" w:cs="Arial"/>
+        </w:rPr>
+        <w:t xml:space="preserve"> Die Felder tauchen in unterschiedlichen Dialogen auf. Die Zahl hinter einem Feld weißt auf den Dialog hin in der es kommt. Die Dialoge sind „Aktion wählen“(1), „Gäste wählen“(2), „Buchungszeitraum auswählen“(3), „Preisklasse auswählen“(4) und ein Bestätigungsdialog(5) sowie ein Fehlerdialog(0).</w:t>
       </w:r>
     </w:p>
     <w:p>
@@ -857,34 +900,76 @@
         </w:rPr>
         <w:t>Feldbeschreibungen</w:t>
       </w:r>
+    </w:p>
+    <w:p>
+      <w:pPr>
+        <w:spacing w:after="0" w:line="240" w:lineRule="auto"/>
+        <w:rPr>
+          <w:rFonts w:ascii="Arial" w:hAnsi="Arial" w:cs="Arial"/>
+        </w:rPr>
+      </w:pPr>
     </w:p>
     <w:tbl>
       <w:tblPr>
         <w:tblStyle w:val="TableGrid"/>
         <w:tblW w:w="0" w:type="auto"/>
-        <w:tblInd w:w="392" w:type="dxa"/>
+        <w:tblInd w:w="108" w:type="dxa"/>
+        <w:tblLayout w:type="fixed"/>
         <w:tblLook w:val="04A0"/>
       </w:tblPr>
       <w:tblGrid>
-        <w:gridCol w:w="1701"/>
-        <w:gridCol w:w="7119"/>
+        <w:gridCol w:w="1134"/>
+        <w:gridCol w:w="1418"/>
+        <w:gridCol w:w="992"/>
+        <w:gridCol w:w="992"/>
+        <w:gridCol w:w="1418"/>
+        <w:gridCol w:w="1843"/>
+        <w:gridCol w:w="1383"/>
       </w:tblGrid>
       <w:tr>
         <w:tc>
           <w:tcPr>
-            <w:tcW w:w="1701" w:type="dxa"/>
+            <w:tcW w:w="1134" w:type="dxa"/>
           </w:tcPr>
           <w:p>
             <w:pPr>
               <w:rPr>
                 <w:rFonts w:ascii="Arial" w:hAnsi="Arial" w:cs="Arial"/>
                 <w:b/>
+                <w:sz w:val="18"/>
+                <w:szCs w:val="18"/>
               </w:rPr>
             </w:pPr>
             <w:r>
               <w:rPr>
                 <w:rFonts w:ascii="Arial" w:hAnsi="Arial" w:cs="Arial"/>
                 <w:b/>
+                <w:sz w:val="18"/>
+                <w:szCs w:val="18"/>
+              </w:rPr>
+              <w:t>Name</w:t>
+            </w:r>
+          </w:p>
+        </w:tc>
+        <w:tc>
+          <w:tcPr>
+            <w:tcW w:w="1418" w:type="dxa"/>
+          </w:tcPr>
+          <w:p>
+            <w:pPr>
+              <w:rPr>
+                <w:rFonts w:ascii="Arial" w:hAnsi="Arial" w:cs="Arial"/>
+                <w:b/>
+                <w:sz w:val="18"/>
+                <w:szCs w:val="18"/>
+              </w:rPr>
+            </w:pPr>
+            <w:r>
+              <w:rPr>
+                <w:rFonts w:ascii="Arial" w:hAnsi="Arial" w:cs="Arial"/>
+                <w:b/>
+                <w:sz w:val="18"/>
+                <w:szCs w:val="18"/>
               </w:rPr>
               <w:t>Beschreibung</w:t>
             </w:r>
@@ -892,19 +977,149 @@
         </w:tc>
         <w:tc>
           <w:tcPr>
-            <w:tcW w:w="7119" w:type="dxa"/>
-          </w:tcPr>
-          <w:p>
-            <w:pPr>
-              <w:rPr>
-                <w:rFonts w:ascii="Arial" w:hAnsi="Arial" w:cs="Arial"/>
-              </w:rPr>
-            </w:pPr>
-            <w:r>
-              <w:rPr>
-                <w:rFonts w:ascii="Arial" w:hAnsi="Arial" w:cs="Arial"/>
-              </w:rPr>
-              <w:t>Sdf</w:t>
+            <w:tcW w:w="992" w:type="dxa"/>
+          </w:tcPr>
+          <w:p>
+            <w:pPr>
+              <w:rPr>
+                <w:rFonts w:ascii="Arial" w:hAnsi="Arial" w:cs="Arial"/>
+                <w:b/>
+                <w:sz w:val="18"/>
+                <w:szCs w:val="18"/>
+              </w:rPr>
+            </w:pPr>
+            <w:r>
+              <w:rPr>
+                <w:rFonts w:ascii="Arial" w:hAnsi="Arial" w:cs="Arial"/>
+                <w:b/>
+                <w:sz w:val="18"/>
+                <w:szCs w:val="18"/>
+              </w:rPr>
+              <w:t>Pflichtd</w:t>
+            </w:r>
+          </w:p>
+          <w:p>
+            <w:pPr>
+              <w:rPr>
+                <w:rFonts w:ascii="Arial" w:hAnsi="Arial" w:cs="Arial"/>
+                <w:b/>
+                <w:sz w:val="18"/>
+                <w:szCs w:val="18"/>
+              </w:rPr>
+            </w:pPr>
+            <w:r>
+              <w:rPr>
+                <w:rFonts w:ascii="Arial" w:hAnsi="Arial" w:cs="Arial"/>
+                <w:b/>
+                <w:sz w:val="18"/>
+                <w:szCs w:val="18"/>
+              </w:rPr>
+              <w:t>-</w:t>
+            </w:r>
+            <w:r>
+              <w:rPr>
+                <w:rFonts w:ascii="Arial" w:hAnsi="Arial" w:cs="Arial"/>
+                <w:b/>
+                <w:sz w:val="18"/>
+                <w:szCs w:val="18"/>
+              </w:rPr>
+              <w:t>feld?</w:t>
+            </w:r>
+          </w:p>
+        </w:tc>
+        <w:tc>
+          <w:tcPr>
+            <w:tcW w:w="992" w:type="dxa"/>
+          </w:tcPr>
+          <w:p>
+            <w:pPr>
+              <w:rPr>
+                <w:rFonts w:ascii="Arial" w:hAnsi="Arial" w:cs="Arial"/>
+                <w:b/>
+                <w:sz w:val="18"/>
+                <w:szCs w:val="18"/>
+              </w:rPr>
+            </w:pPr>
+            <w:r>
+              <w:rPr>
+                <w:rFonts w:ascii="Arial" w:hAnsi="Arial" w:cs="Arial"/>
+                <w:b/>
+                <w:sz w:val="18"/>
+                <w:szCs w:val="18"/>
+              </w:rPr>
+              <w:t>Widget</w:t>
+            </w:r>
+          </w:p>
+        </w:tc>
+        <w:tc>
+          <w:tcPr>
+            <w:tcW w:w="1418" w:type="dxa"/>
+          </w:tcPr>
+          <w:p>
+            <w:pPr>
+              <w:rPr>
+                <w:rFonts w:ascii="Arial" w:hAnsi="Arial" w:cs="Arial"/>
+                <w:b/>
+                <w:sz w:val="18"/>
+                <w:szCs w:val="18"/>
+              </w:rPr>
+            </w:pPr>
+            <w:r>
+              <w:rPr>
+                <w:rFonts w:ascii="Arial" w:hAnsi="Arial" w:cs="Arial"/>
+                <w:b/>
+                <w:sz w:val="18"/>
+                <w:szCs w:val="18"/>
+              </w:rPr>
+              <w:t>Format</w:t>
+            </w:r>
+          </w:p>
+        </w:tc>
+        <w:tc>
+          <w:tcPr>
+            <w:tcW w:w="1843" w:type="dxa"/>
+          </w:tcPr>
+          <w:p>
+            <w:pPr>
+              <w:rPr>
+                <w:rFonts w:ascii="Arial" w:hAnsi="Arial" w:cs="Arial"/>
+                <w:b/>
+                <w:sz w:val="18"/>
+                <w:szCs w:val="18"/>
+              </w:rPr>
+            </w:pPr>
+            <w:r>
+              <w:rPr>
+                <w:rFonts w:ascii="Arial" w:hAnsi="Arial" w:cs="Arial"/>
+                <w:b/>
+                <w:sz w:val="18"/>
+                <w:szCs w:val="18"/>
+              </w:rPr>
+              <w:t>Datentyp</w:t>
+            </w:r>
+          </w:p>
+        </w:tc>
+        <w:tc>
+          <w:tcPr>
+            <w:tcW w:w="1383" w:type="dxa"/>
+          </w:tcPr>
+          <w:p>
+            <w:pPr>
+              <w:rPr>
+                <w:rFonts w:ascii="Arial" w:hAnsi="Arial" w:cs="Arial"/>
+                <w:b/>
+                <w:sz w:val="18"/>
+                <w:szCs w:val="18"/>
+              </w:rPr>
+            </w:pPr>
+            <w:r>
+              <w:rPr>
+                <w:rFonts w:ascii="Arial" w:hAnsi="Arial" w:cs="Arial"/>
+                <w:b/>
+                <w:sz w:val="18"/>
+                <w:szCs w:val="18"/>
+              </w:rPr>
+              <w:t>Defaultwert</w:t>
             </w:r>
           </w:p>
         </w:tc>
@@ -912,39 +1127,155 @@
       <w:tr>
         <w:tc>
           <w:tcPr>
-            <w:tcW w:w="1701" w:type="dxa"/>
-          </w:tcPr>
-          <w:p>
-            <w:pPr>
-              <w:rPr>
-                <w:rFonts w:ascii="Arial" w:hAnsi="Arial" w:cs="Arial"/>
-                <w:b/>
-              </w:rPr>
-            </w:pPr>
-            <w:r>
-              <w:rPr>
-                <w:rFonts w:ascii="Arial" w:hAnsi="Arial" w:cs="Arial"/>
-                <w:b/>
-              </w:rPr>
-              <w:t>Optional?</w:t>
-            </w:r>
-          </w:p>
-        </w:tc>
-        <w:tc>
-          <w:tcPr>
-            <w:tcW w:w="7119" w:type="dxa"/>
-          </w:tcPr>
-          <w:p>
-            <w:pPr>
-              <w:rPr>
-                <w:rFonts w:ascii="Arial" w:hAnsi="Arial" w:cs="Arial"/>
-              </w:rPr>
-            </w:pPr>
-            <w:r>
-              <w:rPr>
-                <w:rFonts w:ascii="Arial" w:hAnsi="Arial" w:cs="Arial"/>
-              </w:rPr>
-              <w:t>Sdf</w:t>
+            <w:tcW w:w="1134" w:type="dxa"/>
+          </w:tcPr>
+          <w:p>
+            <w:pPr>
+              <w:rPr>
+                <w:rFonts w:ascii="Arial" w:hAnsi="Arial" w:cs="Arial"/>
+                <w:sz w:val="16"/>
+                <w:szCs w:val="16"/>
+              </w:rPr>
+            </w:pPr>
+            <w:r>
+              <w:rPr>
+                <w:rFonts w:ascii="Arial" w:hAnsi="Arial" w:cs="Arial"/>
+                <w:sz w:val="16"/>
+                <w:szCs w:val="16"/>
+              </w:rPr>
+              <w:t>Aktion wählen</w:t>
+            </w:r>
+          </w:p>
+        </w:tc>
+        <w:tc>
+          <w:tcPr>
+            <w:tcW w:w="1418" w:type="dxa"/>
+          </w:tcPr>
+          <w:p>
+            <w:pPr>
+              <w:rPr>
+                <w:rFonts w:ascii="Arial" w:hAnsi="Arial" w:cs="Arial"/>
+                <w:sz w:val="16"/>
+                <w:szCs w:val="16"/>
+              </w:rPr>
+            </w:pPr>
+            <w:r>
+              <w:rPr>
+                <w:rFonts w:ascii="Arial" w:hAnsi="Arial" w:cs="Arial"/>
+                <w:sz w:val="16"/>
+                <w:szCs w:val="16"/>
+              </w:rPr>
+              <w:t>Ermöglicht die Wahl einer zu tätigenden Aktion</w:t>
+            </w:r>
+          </w:p>
+        </w:tc>
+        <w:tc>
+          <w:tcPr>
+            <w:tcW w:w="992" w:type="dxa"/>
+          </w:tcPr>
+          <w:p>
+            <w:pPr>
+              <w:rPr>
+                <w:rFonts w:ascii="Arial" w:hAnsi="Arial" w:cs="Arial"/>
+                <w:sz w:val="16"/>
+                <w:szCs w:val="16"/>
+              </w:rPr>
+            </w:pPr>
+            <w:r>
+              <w:rPr>
+                <w:rFonts w:ascii="Arial" w:hAnsi="Arial" w:cs="Arial"/>
+                <w:sz w:val="16"/>
+                <w:szCs w:val="16"/>
+              </w:rPr>
+              <w:t>Ja</w:t>
+            </w:r>
+          </w:p>
+        </w:tc>
+        <w:tc>
+          <w:tcPr>
+            <w:tcW w:w="992" w:type="dxa"/>
+          </w:tcPr>
+          <w:p>
+            <w:pPr>
+              <w:rPr>
+                <w:rFonts w:ascii="Arial" w:hAnsi="Arial" w:cs="Arial"/>
+                <w:sz w:val="16"/>
+                <w:szCs w:val="16"/>
+              </w:rPr>
+            </w:pPr>
+            <w:r>
+              <w:rPr>
+                <w:rFonts w:ascii="Arial" w:hAnsi="Arial" w:cs="Arial"/>
+                <w:sz w:val="16"/>
+                <w:szCs w:val="16"/>
+              </w:rPr>
+              <w:t>Drop-Down-Liste</w:t>
+            </w:r>
+          </w:p>
+        </w:tc>
+        <w:tc>
+          <w:tcPr>
+            <w:tcW w:w="1418" w:type="dxa"/>
+          </w:tcPr>
+          <w:p>
+            <w:pPr>
+              <w:rPr>
+                <w:rFonts w:ascii="Arial" w:hAnsi="Arial" w:cs="Arial"/>
+                <w:sz w:val="16"/>
+                <w:szCs w:val="16"/>
+              </w:rPr>
+            </w:pPr>
+            <w:r>
+              <w:rPr>
+                <w:rFonts w:ascii="Arial" w:hAnsi="Arial" w:cs="Arial"/>
+                <w:sz w:val="16"/>
+                <w:szCs w:val="16"/>
+              </w:rPr>
+              <w:t>&lt;TODO&gt;</w:t>
+            </w:r>
+          </w:p>
+        </w:tc>
+        <w:tc>
+          <w:tcPr>
+            <w:tcW w:w="1843" w:type="dxa"/>
+          </w:tcPr>
+          <w:p>
+            <w:pPr>
+              <w:rPr>
+                <w:rFonts w:ascii="Arial" w:hAnsi="Arial" w:cs="Arial"/>
+                <w:sz w:val="16"/>
+                <w:szCs w:val="16"/>
+              </w:rPr>
+            </w:pPr>
+            <w:r>
+              <w:rPr>
+                <w:rFonts w:ascii="Arial" w:hAnsi="Arial" w:cs="Arial"/>
+                <w:sz w:val="16"/>
+                <w:szCs w:val="16"/>
+              </w:rPr>
+              <w:t>Enum&lt;Rezeptionsangestellteraktionen&gt;</w:t>
+            </w:r>
+          </w:p>
+        </w:tc>
+        <w:tc>
+          <w:tcPr>
+            <w:tcW w:w="1383" w:type="dxa"/>
+          </w:tcPr>
+          <w:p>
+            <w:pPr>
+              <w:rPr>
+                <w:rFonts w:ascii="Arial" w:hAnsi="Arial" w:cs="Arial"/>
+                <w:sz w:val="16"/>
+                <w:szCs w:val="16"/>
+              </w:rPr>
+            </w:pPr>
+            <w:r>
+              <w:rPr>
+                <w:rFonts w:ascii="Arial" w:hAnsi="Arial" w:cs="Arial"/>
+                <w:sz w:val="16"/>
+                <w:szCs w:val="16"/>
+              </w:rPr>
+              <w:t>„Neue Reservierung hinzufügen“</w:t>
             </w:r>
           </w:p>
         </w:tc>
@@ -952,39 +1283,196 @@
       <w:tr>
         <w:tc>
           <w:tcPr>
-            <w:tcW w:w="1701" w:type="dxa"/>
-          </w:tcPr>
-          <w:p>
-            <w:pPr>
-              <w:rPr>
-                <w:rFonts w:ascii="Arial" w:hAnsi="Arial" w:cs="Arial"/>
-                <w:b/>
-              </w:rPr>
-            </w:pPr>
-            <w:r>
-              <w:rPr>
-                <w:rFonts w:ascii="Arial" w:hAnsi="Arial" w:cs="Arial"/>
-                <w:b/>
-              </w:rPr>
-              <w:t>Widget</w:t>
-            </w:r>
-          </w:p>
-        </w:tc>
-        <w:tc>
-          <w:tcPr>
-            <w:tcW w:w="7119" w:type="dxa"/>
-          </w:tcPr>
-          <w:p>
-            <w:pPr>
-              <w:rPr>
-                <w:rFonts w:ascii="Arial" w:hAnsi="Arial" w:cs="Arial"/>
-              </w:rPr>
-            </w:pPr>
-            <w:r>
-              <w:rPr>
-                <w:rFonts w:ascii="Arial" w:hAnsi="Arial" w:cs="Arial"/>
-              </w:rPr>
-              <w:t>Typ</w:t>
+            <w:tcW w:w="1134" w:type="dxa"/>
+          </w:tcPr>
+          <w:p>
+            <w:pPr>
+              <w:rPr>
+                <w:rFonts w:ascii="Arial" w:hAnsi="Arial" w:cs="Arial"/>
+                <w:sz w:val="16"/>
+                <w:szCs w:val="16"/>
+              </w:rPr>
+            </w:pPr>
+            <w:r>
+              <w:rPr>
+                <w:rFonts w:ascii="Arial" w:hAnsi="Arial" w:cs="Arial"/>
+                <w:sz w:val="16"/>
+                <w:szCs w:val="16"/>
+              </w:rPr>
+              <w:t>Registrierte</w:t>
+            </w:r>
+          </w:p>
+          <w:p>
+            <w:pPr>
+              <w:rPr>
+                <w:rFonts w:ascii="Arial" w:hAnsi="Arial" w:cs="Arial"/>
+                <w:sz w:val="16"/>
+                <w:szCs w:val="16"/>
+              </w:rPr>
+            </w:pPr>
+            <w:r>
+              <w:rPr>
+                <w:rFonts w:ascii="Arial" w:hAnsi="Arial" w:cs="Arial"/>
+                <w:sz w:val="16"/>
+                <w:szCs w:val="16"/>
+              </w:rPr>
+              <w:t>Per</w:t>
+            </w:r>
+            <w:r>
+              <w:rPr>
+                <w:rFonts w:ascii="Arial" w:hAnsi="Arial" w:cs="Arial"/>
+                <w:sz w:val="16"/>
+                <w:szCs w:val="16"/>
+              </w:rPr>
+              <w:t>s</w:t>
+            </w:r>
+            <w:r>
+              <w:rPr>
+                <w:rFonts w:ascii="Arial" w:hAnsi="Arial" w:cs="Arial"/>
+                <w:sz w:val="16"/>
+                <w:szCs w:val="16"/>
+              </w:rPr>
+              <w:t>o</w:t>
+            </w:r>
+            <w:r>
+              <w:rPr>
+                <w:rFonts w:ascii="Arial" w:hAnsi="Arial" w:cs="Arial"/>
+                <w:sz w:val="16"/>
+                <w:szCs w:val="16"/>
+              </w:rPr>
+              <w:t>n hinzufügen</w:t>
+            </w:r>
+          </w:p>
+        </w:tc>
+        <w:tc>
+          <w:tcPr>
+            <w:tcW w:w="1418" w:type="dxa"/>
+          </w:tcPr>
+          <w:p>
+            <w:pPr>
+              <w:rPr>
+                <w:rFonts w:ascii="Arial" w:hAnsi="Arial" w:cs="Arial"/>
+                <w:sz w:val="16"/>
+                <w:szCs w:val="16"/>
+              </w:rPr>
+            </w:pPr>
+            <w:r>
+              <w:rPr>
+                <w:rFonts w:ascii="Arial" w:hAnsi="Arial" w:cs="Arial"/>
+                <w:sz w:val="16"/>
+                <w:szCs w:val="16"/>
+              </w:rPr>
+              <w:t>Ermöglicht die Wahl einer zu tätigenden Aktion</w:t>
+            </w:r>
+          </w:p>
+        </w:tc>
+        <w:tc>
+          <w:tcPr>
+            <w:tcW w:w="992" w:type="dxa"/>
+          </w:tcPr>
+          <w:p>
+            <w:pPr>
+              <w:rPr>
+                <w:rFonts w:ascii="Arial" w:hAnsi="Arial" w:cs="Arial"/>
+                <w:sz w:val="16"/>
+                <w:szCs w:val="16"/>
+              </w:rPr>
+            </w:pPr>
+            <w:r>
+              <w:rPr>
+                <w:rFonts w:ascii="Arial" w:hAnsi="Arial" w:cs="Arial"/>
+                <w:sz w:val="16"/>
+                <w:szCs w:val="16"/>
+              </w:rPr>
+              <w:t>Ja</w:t>
+            </w:r>
+          </w:p>
+        </w:tc>
+        <w:tc>
+          <w:tcPr>
+            <w:tcW w:w="992" w:type="dxa"/>
+          </w:tcPr>
+          <w:p>
+            <w:pPr>
+              <w:rPr>
+                <w:rFonts w:ascii="Arial" w:hAnsi="Arial" w:cs="Arial"/>
+                <w:sz w:val="16"/>
+                <w:szCs w:val="16"/>
+              </w:rPr>
+            </w:pPr>
+            <w:r>
+              <w:rPr>
+                <w:rFonts w:ascii="Arial" w:hAnsi="Arial" w:cs="Arial"/>
+                <w:sz w:val="16"/>
+                <w:szCs w:val="16"/>
+              </w:rPr>
+              <w:t>Drop-Down-Liste</w:t>
+            </w:r>
+          </w:p>
+        </w:tc>
+        <w:tc>
+          <w:tcPr>
+            <w:tcW w:w="1418" w:type="dxa"/>
+          </w:tcPr>
+          <w:p>
+            <w:pPr>
+              <w:rPr>
+                <w:rFonts w:ascii="Arial" w:hAnsi="Arial" w:cs="Arial"/>
+                <w:sz w:val="16"/>
+                <w:szCs w:val="16"/>
+              </w:rPr>
+            </w:pPr>
+            <w:r>
+              <w:rPr>
+                <w:rFonts w:ascii="Arial" w:hAnsi="Arial" w:cs="Arial"/>
+                <w:sz w:val="16"/>
+                <w:szCs w:val="16"/>
+              </w:rPr>
+              <w:t>&lt;TODO&gt;</w:t>
+            </w:r>
+          </w:p>
+        </w:tc>
+        <w:tc>
+          <w:tcPr>
+            <w:tcW w:w="1843" w:type="dxa"/>
+          </w:tcPr>
+          <w:p>
+            <w:pPr>
+              <w:rPr>
+                <w:rFonts w:ascii="Arial" w:hAnsi="Arial" w:cs="Arial"/>
+                <w:sz w:val="16"/>
+                <w:szCs w:val="16"/>
+              </w:rPr>
+            </w:pPr>
+            <w:r>
+              <w:rPr>
+                <w:rFonts w:ascii="Arial" w:hAnsi="Arial" w:cs="Arial"/>
+                <w:sz w:val="16"/>
+                <w:szCs w:val="16"/>
+              </w:rPr>
+              <w:t>Enum&lt;Rezeptionsangestellteraktionen&gt;</w:t>
+            </w:r>
+          </w:p>
+        </w:tc>
+        <w:tc>
+          <w:tcPr>
+            <w:tcW w:w="1383" w:type="dxa"/>
+          </w:tcPr>
+          <w:p>
+            <w:pPr>
+              <w:rPr>
+                <w:rFonts w:ascii="Arial" w:hAnsi="Arial" w:cs="Arial"/>
+                <w:sz w:val="16"/>
+                <w:szCs w:val="16"/>
+              </w:rPr>
+            </w:pPr>
+            <w:r>
+              <w:rPr>
+                <w:rFonts w:ascii="Arial" w:hAnsi="Arial" w:cs="Arial"/>
+                <w:sz w:val="16"/>
+                <w:szCs w:val="16"/>
+              </w:rPr>
+              <w:t>„Neue Reservierung hinzufügen“</w:t>
             </w:r>
           </w:p>
         </w:tc>
@@ -992,39 +1480,155 @@
       <w:tr>
         <w:tc>
           <w:tcPr>
-            <w:tcW w:w="1701" w:type="dxa"/>
-          </w:tcPr>
-          <w:p>
-            <w:pPr>
-              <w:rPr>
-                <w:rFonts w:ascii="Arial" w:hAnsi="Arial" w:cs="Arial"/>
-                <w:b/>
-              </w:rPr>
-            </w:pPr>
-            <w:r>
-              <w:rPr>
-                <w:rFonts w:ascii="Arial" w:hAnsi="Arial" w:cs="Arial"/>
-                <w:b/>
-              </w:rPr>
-              <w:t>Format</w:t>
-            </w:r>
-          </w:p>
-        </w:tc>
-        <w:tc>
-          <w:tcPr>
-            <w:tcW w:w="7119" w:type="dxa"/>
-          </w:tcPr>
-          <w:p>
-            <w:pPr>
-              <w:rPr>
-                <w:rFonts w:ascii="Arial" w:hAnsi="Arial" w:cs="Arial"/>
-              </w:rPr>
-            </w:pPr>
-            <w:r>
-              <w:rPr>
-                <w:rFonts w:ascii="Arial" w:hAnsi="Arial" w:cs="Arial"/>
-              </w:rPr>
-              <w:t>Sdf</w:t>
+            <w:tcW w:w="1134" w:type="dxa"/>
+          </w:tcPr>
+          <w:p>
+            <w:pPr>
+              <w:rPr>
+                <w:rFonts w:ascii="Arial" w:hAnsi="Arial" w:cs="Arial"/>
+                <w:sz w:val="16"/>
+                <w:szCs w:val="16"/>
+              </w:rPr>
+            </w:pPr>
+            <w:r>
+              <w:rPr>
+                <w:rFonts w:ascii="Arial" w:hAnsi="Arial" w:cs="Arial"/>
+                <w:sz w:val="16"/>
+                <w:szCs w:val="16"/>
+              </w:rPr>
+              <w:t>Aktion wählen</w:t>
+            </w:r>
+          </w:p>
+        </w:tc>
+        <w:tc>
+          <w:tcPr>
+            <w:tcW w:w="1418" w:type="dxa"/>
+          </w:tcPr>
+          <w:p>
+            <w:pPr>
+              <w:rPr>
+                <w:rFonts w:ascii="Arial" w:hAnsi="Arial" w:cs="Arial"/>
+                <w:sz w:val="16"/>
+                <w:szCs w:val="16"/>
+              </w:rPr>
+            </w:pPr>
+            <w:r>
+              <w:rPr>
+                <w:rFonts w:ascii="Arial" w:hAnsi="Arial" w:cs="Arial"/>
+                <w:sz w:val="16"/>
+                <w:szCs w:val="16"/>
+              </w:rPr>
+              <w:t>Ermöglicht die Wahl einer zu tätigenden Aktion</w:t>
+            </w:r>
+          </w:p>
+        </w:tc>
+        <w:tc>
+          <w:tcPr>
+            <w:tcW w:w="992" w:type="dxa"/>
+          </w:tcPr>
+          <w:p>
+            <w:pPr>
+              <w:rPr>
+                <w:rFonts w:ascii="Arial" w:hAnsi="Arial" w:cs="Arial"/>
+                <w:sz w:val="16"/>
+                <w:szCs w:val="16"/>
+              </w:rPr>
+            </w:pPr>
+            <w:r>
+              <w:rPr>
+                <w:rFonts w:ascii="Arial" w:hAnsi="Arial" w:cs="Arial"/>
+                <w:sz w:val="16"/>
+                <w:szCs w:val="16"/>
+              </w:rPr>
+              <w:t>Ja</w:t>
+            </w:r>
+          </w:p>
+        </w:tc>
+        <w:tc>
+          <w:tcPr>
+            <w:tcW w:w="992" w:type="dxa"/>
+          </w:tcPr>
+          <w:p>
+            <w:pPr>
+              <w:rPr>
+                <w:rFonts w:ascii="Arial" w:hAnsi="Arial" w:cs="Arial"/>
+                <w:sz w:val="16"/>
+                <w:szCs w:val="16"/>
+              </w:rPr>
+            </w:pPr>
+            <w:r>
+              <w:rPr>
+                <w:rFonts w:ascii="Arial" w:hAnsi="Arial" w:cs="Arial"/>
+                <w:sz w:val="16"/>
+                <w:szCs w:val="16"/>
+              </w:rPr>
+              <w:t>Drop-Down-Liste</w:t>
+            </w:r>
+          </w:p>
+        </w:tc>
+        <w:tc>
+          <w:tcPr>
+            <w:tcW w:w="1418" w:type="dxa"/>
+          </w:tcPr>
+          <w:p>
+            <w:pPr>
+              <w:rPr>
+                <w:rFonts w:ascii="Arial" w:hAnsi="Arial" w:cs="Arial"/>
+                <w:sz w:val="16"/>
+                <w:szCs w:val="16"/>
+              </w:rPr>
+            </w:pPr>
+            <w:r>
+              <w:rPr>
+                <w:rFonts w:ascii="Arial" w:hAnsi="Arial" w:cs="Arial"/>
+                <w:sz w:val="16"/>
+                <w:szCs w:val="16"/>
+              </w:rPr>
+              <w:t>&lt;TODO&gt;</w:t>
+            </w:r>
+          </w:p>
+        </w:tc>
+        <w:tc>
+          <w:tcPr>
+            <w:tcW w:w="1843" w:type="dxa"/>
+          </w:tcPr>
+          <w:p>
+            <w:pPr>
+              <w:rPr>
+                <w:rFonts w:ascii="Arial" w:hAnsi="Arial" w:cs="Arial"/>
+                <w:sz w:val="16"/>
+                <w:szCs w:val="16"/>
+              </w:rPr>
+            </w:pPr>
+            <w:r>
+              <w:rPr>
+                <w:rFonts w:ascii="Arial" w:hAnsi="Arial" w:cs="Arial"/>
+                <w:sz w:val="16"/>
+                <w:szCs w:val="16"/>
+              </w:rPr>
+              <w:t>Enum&lt;Rezeptionsangestellteraktionen&gt;</w:t>
+            </w:r>
+          </w:p>
+        </w:tc>
+        <w:tc>
+          <w:tcPr>
+            <w:tcW w:w="1383" w:type="dxa"/>
+          </w:tcPr>
+          <w:p>
+            <w:pPr>
+              <w:rPr>
+                <w:rFonts w:ascii="Arial" w:hAnsi="Arial" w:cs="Arial"/>
+                <w:sz w:val="16"/>
+                <w:szCs w:val="16"/>
+              </w:rPr>
+            </w:pPr>
+            <w:r>
+              <w:rPr>
+                <w:rFonts w:ascii="Arial" w:hAnsi="Arial" w:cs="Arial"/>
+                <w:sz w:val="16"/>
+                <w:szCs w:val="16"/>
+              </w:rPr>
+              <w:t>„Neue Reservierung hinzufügen“</w:t>
             </w:r>
           </w:p>
         </w:tc>
@@ -1032,84 +1636,412 @@
       <w:tr>
         <w:tc>
           <w:tcPr>
-            <w:tcW w:w="1701" w:type="dxa"/>
-          </w:tcPr>
-          <w:p>
-            <w:pPr>
-              <w:rPr>
-                <w:rFonts w:ascii="Arial" w:hAnsi="Arial" w:cs="Arial"/>
-                <w:b/>
-              </w:rPr>
-            </w:pPr>
-            <w:r>
-              <w:rPr>
-                <w:rFonts w:ascii="Arial" w:hAnsi="Arial" w:cs="Arial"/>
-                <w:b/>
-              </w:rPr>
-              <w:t>Datentyp</w:t>
-            </w:r>
-          </w:p>
-        </w:tc>
-        <w:tc>
-          <w:tcPr>
-            <w:tcW w:w="7119" w:type="dxa"/>
-          </w:tcPr>
-          <w:p>
-            <w:pPr>
-              <w:rPr>
-                <w:rFonts w:ascii="Arial" w:hAnsi="Arial" w:cs="Arial"/>
-              </w:rPr>
-            </w:pPr>
-            <w:r>
-              <w:rPr>
-                <w:rFonts w:ascii="Arial" w:hAnsi="Arial" w:cs="Arial"/>
-              </w:rPr>
-              <w:t>sdf</w:t>
-            </w:r>
+            <w:tcW w:w="1134" w:type="dxa"/>
+          </w:tcPr>
+          <w:p>
+            <w:pPr>
+              <w:rPr>
+                <w:rFonts w:ascii="Arial" w:hAnsi="Arial" w:cs="Arial"/>
+                <w:sz w:val="16"/>
+                <w:szCs w:val="16"/>
+              </w:rPr>
+            </w:pPr>
+          </w:p>
+        </w:tc>
+        <w:tc>
+          <w:tcPr>
+            <w:tcW w:w="1418" w:type="dxa"/>
+          </w:tcPr>
+          <w:p>
+            <w:pPr>
+              <w:rPr>
+                <w:rFonts w:ascii="Arial" w:hAnsi="Arial" w:cs="Arial"/>
+                <w:sz w:val="16"/>
+                <w:szCs w:val="16"/>
+              </w:rPr>
+            </w:pPr>
+          </w:p>
+        </w:tc>
+        <w:tc>
+          <w:tcPr>
+            <w:tcW w:w="992" w:type="dxa"/>
+          </w:tcPr>
+          <w:p>
+            <w:pPr>
+              <w:rPr>
+                <w:rFonts w:ascii="Arial" w:hAnsi="Arial" w:cs="Arial"/>
+                <w:sz w:val="16"/>
+                <w:szCs w:val="16"/>
+              </w:rPr>
+            </w:pPr>
+          </w:p>
+        </w:tc>
+        <w:tc>
+          <w:tcPr>
+            <w:tcW w:w="992" w:type="dxa"/>
+          </w:tcPr>
+          <w:p>
+            <w:pPr>
+              <w:rPr>
+                <w:rFonts w:ascii="Arial" w:hAnsi="Arial" w:cs="Arial"/>
+                <w:sz w:val="16"/>
+                <w:szCs w:val="16"/>
+              </w:rPr>
+            </w:pPr>
+          </w:p>
+        </w:tc>
+        <w:tc>
+          <w:tcPr>
+            <w:tcW w:w="1418" w:type="dxa"/>
+          </w:tcPr>
+          <w:p>
+            <w:pPr>
+              <w:rPr>
+                <w:rFonts w:ascii="Arial" w:hAnsi="Arial" w:cs="Arial"/>
+                <w:sz w:val="16"/>
+                <w:szCs w:val="16"/>
+              </w:rPr>
+            </w:pPr>
+          </w:p>
+        </w:tc>
+        <w:tc>
+          <w:tcPr>
+            <w:tcW w:w="1843" w:type="dxa"/>
+          </w:tcPr>
+          <w:p>
+            <w:pPr>
+              <w:rPr>
+                <w:rFonts w:ascii="Arial" w:hAnsi="Arial" w:cs="Arial"/>
+                <w:sz w:val="16"/>
+                <w:szCs w:val="16"/>
+              </w:rPr>
+            </w:pPr>
+          </w:p>
+        </w:tc>
+        <w:tc>
+          <w:tcPr>
+            <w:tcW w:w="1383" w:type="dxa"/>
+          </w:tcPr>
+          <w:p>
+            <w:pPr>
+              <w:rPr>
+                <w:rFonts w:ascii="Arial" w:hAnsi="Arial" w:cs="Arial"/>
+                <w:sz w:val="16"/>
+                <w:szCs w:val="16"/>
+              </w:rPr>
+            </w:pPr>
           </w:p>
         </w:tc>
       </w:tr>
       <w:tr>
         <w:tc>
           <w:tcPr>
-            <w:tcW w:w="1701" w:type="dxa"/>
-          </w:tcPr>
-          <w:p>
-            <w:pPr>
-              <w:rPr>
-                <w:rFonts w:ascii="Arial" w:hAnsi="Arial" w:cs="Arial"/>
-                <w:b/>
-              </w:rPr>
-            </w:pPr>
-            <w:r>
-              <w:rPr>
-                <w:rFonts w:ascii="Arial" w:hAnsi="Arial" w:cs="Arial"/>
-                <w:b/>
-              </w:rPr>
-              <w:t>Defaultwert</w:t>
-            </w:r>
-          </w:p>
-        </w:tc>
-        <w:tc>
-          <w:tcPr>
-            <w:tcW w:w="7119" w:type="dxa"/>
-          </w:tcPr>
-          <w:p>
-            <w:pPr>
-              <w:rPr>
-                <w:rFonts w:ascii="Arial" w:hAnsi="Arial" w:cs="Arial"/>
-              </w:rPr>
-            </w:pPr>
-            <w:r>
-              <w:rPr>
-                <w:rFonts w:ascii="Arial" w:hAnsi="Arial" w:cs="Arial"/>
-              </w:rPr>
-              <w:t>sdf</w:t>
-            </w:r>
+            <w:tcW w:w="1134" w:type="dxa"/>
+          </w:tcPr>
+          <w:p>
+            <w:pPr>
+              <w:rPr>
+                <w:rFonts w:ascii="Arial" w:hAnsi="Arial" w:cs="Arial"/>
+                <w:sz w:val="16"/>
+                <w:szCs w:val="16"/>
+              </w:rPr>
+            </w:pPr>
+          </w:p>
+        </w:tc>
+        <w:tc>
+          <w:tcPr>
+            <w:tcW w:w="1418" w:type="dxa"/>
+          </w:tcPr>
+          <w:p>
+            <w:pPr>
+              <w:rPr>
+                <w:rFonts w:ascii="Arial" w:hAnsi="Arial" w:cs="Arial"/>
+                <w:sz w:val="16"/>
+                <w:szCs w:val="16"/>
+              </w:rPr>
+            </w:pPr>
+          </w:p>
+        </w:tc>
+        <w:tc>
+          <w:tcPr>
+            <w:tcW w:w="992" w:type="dxa"/>
+          </w:tcPr>
+          <w:p>
+            <w:pPr>
+              <w:rPr>
+                <w:rFonts w:ascii="Arial" w:hAnsi="Arial" w:cs="Arial"/>
+                <w:sz w:val="16"/>
+                <w:szCs w:val="16"/>
+              </w:rPr>
+            </w:pPr>
+          </w:p>
+        </w:tc>
+        <w:tc>
+          <w:tcPr>
+            <w:tcW w:w="992" w:type="dxa"/>
+          </w:tcPr>
+          <w:p>
+            <w:pPr>
+              <w:rPr>
+                <w:rFonts w:ascii="Arial" w:hAnsi="Arial" w:cs="Arial"/>
+                <w:sz w:val="16"/>
+                <w:szCs w:val="16"/>
+              </w:rPr>
+            </w:pPr>
+          </w:p>
+        </w:tc>
+        <w:tc>
+          <w:tcPr>
+            <w:tcW w:w="1418" w:type="dxa"/>
+          </w:tcPr>
+          <w:p>
+            <w:pPr>
+              <w:rPr>
+                <w:rFonts w:ascii="Arial" w:hAnsi="Arial" w:cs="Arial"/>
+                <w:sz w:val="16"/>
+                <w:szCs w:val="16"/>
+              </w:rPr>
+            </w:pPr>
+          </w:p>
+        </w:tc>
+        <w:tc>
+          <w:tcPr>
+            <w:tcW w:w="1843" w:type="dxa"/>
+          </w:tcPr>
+          <w:p>
+            <w:pPr>
+              <w:rPr>
+                <w:rFonts w:ascii="Arial" w:hAnsi="Arial" w:cs="Arial"/>
+                <w:sz w:val="16"/>
+                <w:szCs w:val="16"/>
+              </w:rPr>
+            </w:pPr>
+          </w:p>
+        </w:tc>
+        <w:tc>
+          <w:tcPr>
+            <w:tcW w:w="1383" w:type="dxa"/>
+          </w:tcPr>
+          <w:p>
+            <w:pPr>
+              <w:rPr>
+                <w:rFonts w:ascii="Arial" w:hAnsi="Arial" w:cs="Arial"/>
+                <w:sz w:val="16"/>
+                <w:szCs w:val="16"/>
+              </w:rPr>
+            </w:pPr>
+          </w:p>
+        </w:tc>
+      </w:tr>
+      <w:tr>
+        <w:tc>
+          <w:tcPr>
+            <w:tcW w:w="1134" w:type="dxa"/>
+          </w:tcPr>
+          <w:p>
+            <w:pPr>
+              <w:rPr>
+                <w:rFonts w:ascii="Arial" w:hAnsi="Arial" w:cs="Arial"/>
+                <w:sz w:val="16"/>
+                <w:szCs w:val="16"/>
+              </w:rPr>
+            </w:pPr>
+          </w:p>
+        </w:tc>
+        <w:tc>
+          <w:tcPr>
+            <w:tcW w:w="1418" w:type="dxa"/>
+          </w:tcPr>
+          <w:p>
+            <w:pPr>
+              <w:rPr>
+                <w:rFonts w:ascii="Arial" w:hAnsi="Arial" w:cs="Arial"/>
+                <w:sz w:val="16"/>
+                <w:szCs w:val="16"/>
+              </w:rPr>
+            </w:pPr>
+          </w:p>
+        </w:tc>
+        <w:tc>
+          <w:tcPr>
+            <w:tcW w:w="992" w:type="dxa"/>
+          </w:tcPr>
+          <w:p>
+            <w:pPr>
+              <w:rPr>
+                <w:rFonts w:ascii="Arial" w:hAnsi="Arial" w:cs="Arial"/>
+                <w:sz w:val="16"/>
+                <w:szCs w:val="16"/>
+              </w:rPr>
+            </w:pPr>
+          </w:p>
+        </w:tc>
+        <w:tc>
+          <w:tcPr>
+            <w:tcW w:w="992" w:type="dxa"/>
+          </w:tcPr>
+          <w:p>
+            <w:pPr>
+              <w:rPr>
+                <w:rFonts w:ascii="Arial" w:hAnsi="Arial" w:cs="Arial"/>
+                <w:sz w:val="16"/>
+                <w:szCs w:val="16"/>
+              </w:rPr>
+            </w:pPr>
+          </w:p>
+        </w:tc>
+        <w:tc>
+          <w:tcPr>
+            <w:tcW w:w="1418" w:type="dxa"/>
+          </w:tcPr>
+          <w:p>
+            <w:pPr>
+              <w:rPr>
+                <w:rFonts w:ascii="Arial" w:hAnsi="Arial" w:cs="Arial"/>
+                <w:sz w:val="16"/>
+                <w:szCs w:val="16"/>
+              </w:rPr>
+            </w:pPr>
+          </w:p>
+        </w:tc>
+        <w:tc>
+          <w:tcPr>
+            <w:tcW w:w="1843" w:type="dxa"/>
+          </w:tcPr>
+          <w:p>
+            <w:pPr>
+              <w:rPr>
+                <w:rFonts w:ascii="Arial" w:hAnsi="Arial" w:cs="Arial"/>
+                <w:sz w:val="16"/>
+                <w:szCs w:val="16"/>
+              </w:rPr>
+            </w:pPr>
+          </w:p>
+        </w:tc>
+        <w:tc>
+          <w:tcPr>
+            <w:tcW w:w="1383" w:type="dxa"/>
+          </w:tcPr>
+          <w:p>
+            <w:pPr>
+              <w:rPr>
+                <w:rFonts w:ascii="Arial" w:hAnsi="Arial" w:cs="Arial"/>
+                <w:sz w:val="16"/>
+                <w:szCs w:val="16"/>
+              </w:rPr>
+            </w:pPr>
+          </w:p>
+        </w:tc>
+      </w:tr>
+      <w:tr>
+        <w:tc>
+          <w:tcPr>
+            <w:tcW w:w="1134" w:type="dxa"/>
+          </w:tcPr>
+          <w:p>
+            <w:pPr>
+              <w:rPr>
+                <w:rFonts w:ascii="Arial" w:hAnsi="Arial" w:cs="Arial"/>
+                <w:sz w:val="16"/>
+                <w:szCs w:val="16"/>
+              </w:rPr>
+            </w:pPr>
+          </w:p>
+        </w:tc>
+        <w:tc>
+          <w:tcPr>
+            <w:tcW w:w="1418" w:type="dxa"/>
+          </w:tcPr>
+          <w:p>
+            <w:pPr>
+              <w:rPr>
+                <w:rFonts w:ascii="Arial" w:hAnsi="Arial" w:cs="Arial"/>
+                <w:sz w:val="16"/>
+                <w:szCs w:val="16"/>
+              </w:rPr>
+            </w:pPr>
+          </w:p>
+        </w:tc>
+        <w:tc>
+          <w:tcPr>
+            <w:tcW w:w="992" w:type="dxa"/>
+          </w:tcPr>
+          <w:p>
+            <w:pPr>
+              <w:rPr>
+                <w:rFonts w:ascii="Arial" w:hAnsi="Arial" w:cs="Arial"/>
+                <w:sz w:val="16"/>
+                <w:szCs w:val="16"/>
+              </w:rPr>
+            </w:pPr>
+          </w:p>
+        </w:tc>
+        <w:tc>
+          <w:tcPr>
+            <w:tcW w:w="992" w:type="dxa"/>
+          </w:tcPr>
+          <w:p>
+            <w:pPr>
+              <w:rPr>
+                <w:rFonts w:ascii="Arial" w:hAnsi="Arial" w:cs="Arial"/>
+                <w:sz w:val="16"/>
+                <w:szCs w:val="16"/>
+              </w:rPr>
+            </w:pPr>
+          </w:p>
+        </w:tc>
+        <w:tc>
+          <w:tcPr>
+            <w:tcW w:w="1418" w:type="dxa"/>
+          </w:tcPr>
+          <w:p>
+            <w:pPr>
+              <w:rPr>
+                <w:rFonts w:ascii="Arial" w:hAnsi="Arial" w:cs="Arial"/>
+                <w:sz w:val="16"/>
+                <w:szCs w:val="16"/>
+              </w:rPr>
+            </w:pPr>
+          </w:p>
+        </w:tc>
+        <w:tc>
+          <w:tcPr>
+            <w:tcW w:w="1843" w:type="dxa"/>
+          </w:tcPr>
+          <w:p>
+            <w:pPr>
+              <w:rPr>
+                <w:rFonts w:ascii="Arial" w:hAnsi="Arial" w:cs="Arial"/>
+                <w:sz w:val="16"/>
+                <w:szCs w:val="16"/>
+              </w:rPr>
+            </w:pPr>
+          </w:p>
+        </w:tc>
+        <w:tc>
+          <w:tcPr>
+            <w:tcW w:w="1383" w:type="dxa"/>
+          </w:tcPr>
+          <w:p>
+            <w:pPr>
+              <w:rPr>
+                <w:rFonts w:ascii="Arial" w:hAnsi="Arial" w:cs="Arial"/>
+                <w:sz w:val="16"/>
+                <w:szCs w:val="16"/>
+              </w:rPr>
+            </w:pPr>
           </w:p>
         </w:tc>
       </w:tr>
     </w:tbl>
+    <w:p>
+      <w:pPr>
+        <w:spacing w:after="0" w:line="240" w:lineRule="auto"/>
+        <w:rPr>
+          <w:rFonts w:ascii="Arial" w:hAnsi="Arial" w:cs="Arial"/>
+        </w:rPr>
+      </w:pPr>
+    </w:p>
     <w:p>
       <w:pPr>
         <w:spacing w:after="0" w:line="240" w:lineRule="auto"/>

</xml_diff>

<commit_message>
abadoning multiple dialogs just showing their specification as if it were a single dialog
</commit_message>
<xml_diff>
--- a/Termin2/Dialogspecification.docx
+++ b/Termin2/Dialogspecification.docx
@@ -869,12 +869,6 @@
           <w:rFonts w:ascii="Arial" w:hAnsi="Arial" w:cs="Arial"/>
         </w:rPr>
         <w:t>iert.</w:t>
-      </w:r>
-      <w:r>
-        <w:rPr>
-          <w:rFonts w:ascii="Arial" w:hAnsi="Arial" w:cs="Arial"/>
-        </w:rPr>
-        <w:t xml:space="preserve"> Die Felder tauchen in unterschiedlichen Dialogen auf. Die Zahl hinter einem Feld weißt auf den Dialog hin in der es kommt. Die Dialoge sind „Aktion wählen“(1), „Gäste wählen“(2), „Buchungszeitraum auswählen“(3), „Preisklasse auswählen“(4) und ein Bestätigungsdialog(5) sowie ein Fehlerdialog(0).</w:t>
       </w:r>
     </w:p>
     <w:p>
@@ -1340,7 +1334,15 @@
                 <w:sz w:val="16"/>
                 <w:szCs w:val="16"/>
               </w:rPr>
-              <w:t>n hinzufügen</w:t>
+              <w:t xml:space="preserve">n </w:t>
+            </w:r>
+            <w:r>
+              <w:rPr>
+                <w:rFonts w:ascii="Arial" w:hAnsi="Arial" w:cs="Arial"/>
+                <w:sz w:val="16"/>
+                <w:szCs w:val="16"/>
+              </w:rPr>
+              <w:t>angeben</w:t>
             </w:r>
           </w:p>
         </w:tc>
@@ -1496,7 +1498,7 @@
                 <w:sz w:val="16"/>
                 <w:szCs w:val="16"/>
               </w:rPr>
-              <w:t>Aktion wählen</w:t>
+              <w:t>Name</w:t>
             </w:r>
           </w:p>
         </w:tc>
@@ -1646,6 +1648,14 @@
                 <w:szCs w:val="16"/>
               </w:rPr>
             </w:pPr>
+            <w:r>
+              <w:rPr>
+                <w:rFonts w:ascii="Arial" w:hAnsi="Arial" w:cs="Arial"/>
+                <w:sz w:val="16"/>
+                <w:szCs w:val="16"/>
+              </w:rPr>
+              <w:t>Vorname</w:t>
+            </w:r>
           </w:p>
         </w:tc>
         <w:tc>
@@ -1746,6 +1756,14 @@
                 <w:szCs w:val="16"/>
               </w:rPr>
             </w:pPr>
+            <w:r>
+              <w:rPr>
+                <w:rFonts w:ascii="Arial" w:hAnsi="Arial" w:cs="Arial"/>
+                <w:sz w:val="16"/>
+                <w:szCs w:val="16"/>
+              </w:rPr>
+              <w:t>Kind?</w:t>
+            </w:r>
           </w:p>
         </w:tc>
         <w:tc>
@@ -1846,6 +1864,14 @@
                 <w:szCs w:val="16"/>
               </w:rPr>
             </w:pPr>
+            <w:r>
+              <w:rPr>
+                <w:rFonts w:ascii="Arial" w:hAnsi="Arial" w:cs="Arial"/>
+                <w:sz w:val="16"/>
+                <w:szCs w:val="16"/>
+              </w:rPr>
+              <w:t>Behinderung?</w:t>
+            </w:r>
           </w:p>
         </w:tc>
         <w:tc>
@@ -2572,6 +2598,7 @@
                 <w:rFonts w:ascii="Arial" w:hAnsi="Arial" w:cs="Arial"/>
                 <w:b/>
               </w:rPr>
+              <w:lastRenderedPageBreak/>
               <w:t>Anstoß</w:t>
             </w:r>
           </w:p>

</xml_diff>

<commit_message>
so .... -_- 25%
</commit_message>
<xml_diff>
--- a/Termin2/Dialogspecification.docx
+++ b/Termin2/Dialogspecification.docx
@@ -1225,7 +1225,7 @@
                 <w:sz w:val="16"/>
                 <w:szCs w:val="16"/>
               </w:rPr>
-              <w:t>&lt;TODO&gt;</w:t>
+              <w:t>-</w:t>
             </w:r>
           </w:p>
         </w:tc>
@@ -1295,46 +1295,38 @@
               </w:rPr>
               <w:t>Registrierte</w:t>
             </w:r>
-          </w:p>
-          <w:p>
-            <w:pPr>
-              <w:rPr>
-                <w:rFonts w:ascii="Arial" w:hAnsi="Arial" w:cs="Arial"/>
-                <w:sz w:val="16"/>
-                <w:szCs w:val="16"/>
-              </w:rPr>
-            </w:pPr>
-            <w:r>
-              <w:rPr>
-                <w:rFonts w:ascii="Arial" w:hAnsi="Arial" w:cs="Arial"/>
-                <w:sz w:val="16"/>
-                <w:szCs w:val="16"/>
-              </w:rPr>
-              <w:t>Per</w:t>
-            </w:r>
-            <w:r>
-              <w:rPr>
-                <w:rFonts w:ascii="Arial" w:hAnsi="Arial" w:cs="Arial"/>
-                <w:sz w:val="16"/>
-                <w:szCs w:val="16"/>
-              </w:rPr>
-              <w:t>s</w:t>
-            </w:r>
-            <w:r>
-              <w:rPr>
-                <w:rFonts w:ascii="Arial" w:hAnsi="Arial" w:cs="Arial"/>
-                <w:sz w:val="16"/>
-                <w:szCs w:val="16"/>
-              </w:rPr>
-              <w:t>o</w:t>
-            </w:r>
-            <w:r>
-              <w:rPr>
-                <w:rFonts w:ascii="Arial" w:hAnsi="Arial" w:cs="Arial"/>
-                <w:sz w:val="16"/>
-                <w:szCs w:val="16"/>
-              </w:rPr>
-              <w:t xml:space="preserve">n </w:t>
+            <w:r>
+              <w:rPr>
+                <w:rFonts w:ascii="Arial" w:hAnsi="Arial" w:cs="Arial"/>
+                <w:sz w:val="16"/>
+                <w:szCs w:val="16"/>
+              </w:rPr>
+              <w:t>n</w:t>
+            </w:r>
+          </w:p>
+          <w:p>
+            <w:pPr>
+              <w:rPr>
+                <w:rFonts w:ascii="Arial" w:hAnsi="Arial" w:cs="Arial"/>
+                <w:sz w:val="16"/>
+                <w:szCs w:val="16"/>
+              </w:rPr>
+            </w:pPr>
+            <w:r>
+              <w:rPr>
+                <w:rFonts w:ascii="Arial" w:hAnsi="Arial" w:cs="Arial"/>
+                <w:sz w:val="16"/>
+                <w:szCs w:val="16"/>
+              </w:rPr>
+              <w:t>Gast</w:t>
+            </w:r>
+            <w:r>
+              <w:rPr>
+                <w:rFonts w:ascii="Arial" w:hAnsi="Arial" w:cs="Arial"/>
+                <w:sz w:val="16"/>
+                <w:szCs w:val="16"/>
+              </w:rPr>
+              <w:t xml:space="preserve"> </w:t>
             </w:r>
             <w:r>
               <w:rPr>
@@ -1364,7 +1356,23 @@
                 <w:sz w:val="16"/>
                 <w:szCs w:val="16"/>
               </w:rPr>
-              <w:t>Ermöglicht die Wahl einer zu tätigenden Aktion</w:t>
+              <w:t xml:space="preserve">Feld zum Angeben einer </w:t>
+            </w:r>
+            <w:r>
+              <w:rPr>
+                <w:rFonts w:ascii="Arial" w:hAnsi="Arial" w:cs="Arial"/>
+                <w:sz w:val="16"/>
+                <w:szCs w:val="16"/>
+              </w:rPr>
+              <w:t>Gast</w:t>
+            </w:r>
+            <w:r>
+              <w:rPr>
+                <w:rFonts w:ascii="Arial" w:hAnsi="Arial" w:cs="Arial"/>
+                <w:sz w:val="16"/>
+                <w:szCs w:val="16"/>
+              </w:rPr>
+              <w:t>Nummer</w:t>
             </w:r>
           </w:p>
         </w:tc>
@@ -1386,7 +1394,7 @@
                 <w:sz w:val="16"/>
                 <w:szCs w:val="16"/>
               </w:rPr>
-              <w:t>Ja</w:t>
+              <w:t>Ja*</w:t>
             </w:r>
           </w:p>
         </w:tc>
@@ -1408,7 +1416,7 @@
                 <w:sz w:val="16"/>
                 <w:szCs w:val="16"/>
               </w:rPr>
-              <w:t>Drop-Down-Liste</w:t>
+              <w:t>Textfeld</w:t>
             </w:r>
           </w:p>
         </w:tc>
@@ -1430,7 +1438,15 @@
                 <w:sz w:val="16"/>
                 <w:szCs w:val="16"/>
               </w:rPr>
-              <w:t>&lt;TODO&gt;</w:t>
+              <w:t>Gast</w:t>
+            </w:r>
+            <w:r>
+              <w:rPr>
+                <w:rFonts w:ascii="Arial" w:hAnsi="Arial" w:cs="Arial"/>
+                <w:sz w:val="16"/>
+                <w:szCs w:val="16"/>
+              </w:rPr>
+              <w:t>Nummer</w:t>
             </w:r>
           </w:p>
         </w:tc>
@@ -1452,7 +1468,15 @@
                 <w:sz w:val="16"/>
                 <w:szCs w:val="16"/>
               </w:rPr>
-              <w:t>Enum&lt;Rezeptionsangestellteraktionen&gt;</w:t>
+              <w:t>Gast</w:t>
+            </w:r>
+            <w:r>
+              <w:rPr>
+                <w:rFonts w:ascii="Arial" w:hAnsi="Arial" w:cs="Arial"/>
+                <w:sz w:val="16"/>
+                <w:szCs w:val="16"/>
+              </w:rPr>
+              <w:t>NummerTyp</w:t>
             </w:r>
           </w:p>
         </w:tc>
@@ -1474,7 +1498,7 @@
                 <w:sz w:val="16"/>
                 <w:szCs w:val="16"/>
               </w:rPr>
-              <w:t>„Neue Reservierung hinzufügen“</w:t>
+              <w:t>(kein)</w:t>
             </w:r>
           </w:p>
         </w:tc>
@@ -1520,7 +1544,7 @@
                 <w:sz w:val="16"/>
                 <w:szCs w:val="16"/>
               </w:rPr>
-              <w:t>Ermöglicht die Wahl einer zu tätigenden Aktion</w:t>
+              <w:t>Angabe des Namens eines neuen Gastes</w:t>
             </w:r>
           </w:p>
         </w:tc>
@@ -1542,7 +1566,7 @@
                 <w:sz w:val="16"/>
                 <w:szCs w:val="16"/>
               </w:rPr>
-              <w:t>Ja</w:t>
+              <w:t>Ja*</w:t>
             </w:r>
           </w:p>
         </w:tc>
@@ -1564,7 +1588,7 @@
                 <w:sz w:val="16"/>
                 <w:szCs w:val="16"/>
               </w:rPr>
-              <w:t>Drop-Down-Liste</w:t>
+              <w:t>Textfeld</w:t>
             </w:r>
           </w:p>
         </w:tc>
@@ -1586,7 +1610,7 @@
                 <w:sz w:val="16"/>
                 <w:szCs w:val="16"/>
               </w:rPr>
-              <w:t>&lt;TODO&gt;</w:t>
+              <w:t>Zeichenkette</w:t>
             </w:r>
           </w:p>
         </w:tc>
@@ -1608,7 +1632,7 @@
                 <w:sz w:val="16"/>
                 <w:szCs w:val="16"/>
               </w:rPr>
-              <w:t>Enum&lt;Rezeptionsangestellteraktionen&gt;</w:t>
+              <w:t>Zeichenkette(30)</w:t>
             </w:r>
           </w:p>
         </w:tc>
@@ -1630,7 +1654,7 @@
                 <w:sz w:val="16"/>
                 <w:szCs w:val="16"/>
               </w:rPr>
-              <w:t>„Neue Reservierung hinzufügen“</w:t>
+              <w:t>(leerer String)</w:t>
             </w:r>
           </w:p>
         </w:tc>
@@ -1670,6 +1694,22 @@
                 <w:szCs w:val="16"/>
               </w:rPr>
             </w:pPr>
+            <w:r>
+              <w:rPr>
+                <w:rFonts w:ascii="Arial" w:hAnsi="Arial" w:cs="Arial"/>
+                <w:sz w:val="16"/>
+                <w:szCs w:val="16"/>
+              </w:rPr>
+              <w:t>Angabe des Vorn</w:t>
+            </w:r>
+            <w:r>
+              <w:rPr>
+                <w:rFonts w:ascii="Arial" w:hAnsi="Arial" w:cs="Arial"/>
+                <w:sz w:val="16"/>
+                <w:szCs w:val="16"/>
+              </w:rPr>
+              <w:t>amens eines neuen Gastes</w:t>
+            </w:r>
           </w:p>
         </w:tc>
         <w:tc>
@@ -1684,6 +1724,14 @@
                 <w:szCs w:val="16"/>
               </w:rPr>
             </w:pPr>
+            <w:r>
+              <w:rPr>
+                <w:rFonts w:ascii="Arial" w:hAnsi="Arial" w:cs="Arial"/>
+                <w:sz w:val="16"/>
+                <w:szCs w:val="16"/>
+              </w:rPr>
+              <w:t>Ja*</w:t>
+            </w:r>
           </w:p>
         </w:tc>
         <w:tc>
@@ -1698,6 +1746,14 @@
                 <w:szCs w:val="16"/>
               </w:rPr>
             </w:pPr>
+            <w:r>
+              <w:rPr>
+                <w:rFonts w:ascii="Arial" w:hAnsi="Arial" w:cs="Arial"/>
+                <w:sz w:val="16"/>
+                <w:szCs w:val="16"/>
+              </w:rPr>
+              <w:t>Textfeld</w:t>
+            </w:r>
           </w:p>
         </w:tc>
         <w:tc>
@@ -1712,6 +1768,14 @@
                 <w:szCs w:val="16"/>
               </w:rPr>
             </w:pPr>
+            <w:r>
+              <w:rPr>
+                <w:rFonts w:ascii="Arial" w:hAnsi="Arial" w:cs="Arial"/>
+                <w:sz w:val="16"/>
+                <w:szCs w:val="16"/>
+              </w:rPr>
+              <w:t>Zeichenkette</w:t>
+            </w:r>
           </w:p>
         </w:tc>
         <w:tc>
@@ -1726,6 +1790,14 @@
                 <w:szCs w:val="16"/>
               </w:rPr>
             </w:pPr>
+            <w:r>
+              <w:rPr>
+                <w:rFonts w:ascii="Arial" w:hAnsi="Arial" w:cs="Arial"/>
+                <w:sz w:val="16"/>
+                <w:szCs w:val="16"/>
+              </w:rPr>
+              <w:t>Zeichenkette(30)</w:t>
+            </w:r>
           </w:p>
         </w:tc>
         <w:tc>
@@ -1740,6 +1812,14 @@
                 <w:szCs w:val="16"/>
               </w:rPr>
             </w:pPr>
+            <w:r>
+              <w:rPr>
+                <w:rFonts w:ascii="Arial" w:hAnsi="Arial" w:cs="Arial"/>
+                <w:sz w:val="16"/>
+                <w:szCs w:val="16"/>
+              </w:rPr>
+              <w:t>(leerer String)</w:t>
+            </w:r>
           </w:p>
         </w:tc>
       </w:tr>
@@ -1778,6 +1858,14 @@
                 <w:szCs w:val="16"/>
               </w:rPr>
             </w:pPr>
+            <w:r>
+              <w:rPr>
+                <w:rFonts w:ascii="Arial" w:hAnsi="Arial" w:cs="Arial"/>
+                <w:sz w:val="16"/>
+                <w:szCs w:val="16"/>
+              </w:rPr>
+              <w:t>Ist dieser neue Gast ein Kind?</w:t>
+            </w:r>
           </w:p>
         </w:tc>
         <w:tc>
@@ -1792,6 +1880,14 @@
                 <w:szCs w:val="16"/>
               </w:rPr>
             </w:pPr>
+            <w:r>
+              <w:rPr>
+                <w:rFonts w:ascii="Arial" w:hAnsi="Arial" w:cs="Arial"/>
+                <w:sz w:val="16"/>
+                <w:szCs w:val="16"/>
+              </w:rPr>
+              <w:t>Ja*</w:t>
+            </w:r>
           </w:p>
         </w:tc>
         <w:tc>
@@ -1806,6 +1902,14 @@
                 <w:szCs w:val="16"/>
               </w:rPr>
             </w:pPr>
+            <w:r>
+              <w:rPr>
+                <w:rFonts w:ascii="Arial" w:hAnsi="Arial" w:cs="Arial"/>
+                <w:sz w:val="16"/>
+                <w:szCs w:val="16"/>
+              </w:rPr>
+              <w:t>Checkbox</w:t>
+            </w:r>
           </w:p>
         </w:tc>
         <w:tc>
@@ -1820,6 +1924,14 @@
                 <w:szCs w:val="16"/>
               </w:rPr>
             </w:pPr>
+            <w:r>
+              <w:rPr>
+                <w:rFonts w:ascii="Arial" w:hAnsi="Arial" w:cs="Arial"/>
+                <w:sz w:val="16"/>
+                <w:szCs w:val="16"/>
+              </w:rPr>
+              <w:t>Ja/Nein</w:t>
+            </w:r>
           </w:p>
         </w:tc>
         <w:tc>
@@ -1834,6 +1946,14 @@
                 <w:szCs w:val="16"/>
               </w:rPr>
             </w:pPr>
+            <w:r>
+              <w:rPr>
+                <w:rFonts w:ascii="Arial" w:hAnsi="Arial" w:cs="Arial"/>
+                <w:sz w:val="16"/>
+                <w:szCs w:val="16"/>
+              </w:rPr>
+              <w:t>Boolean</w:t>
+            </w:r>
           </w:p>
         </w:tc>
         <w:tc>
@@ -1848,6 +1968,14 @@
                 <w:szCs w:val="16"/>
               </w:rPr>
             </w:pPr>
+            <w:r>
+              <w:rPr>
+                <w:rFonts w:ascii="Arial" w:hAnsi="Arial" w:cs="Arial"/>
+                <w:sz w:val="16"/>
+                <w:szCs w:val="16"/>
+              </w:rPr>
+              <w:t>Nein</w:t>
+            </w:r>
           </w:p>
         </w:tc>
       </w:tr>
@@ -1886,6 +2014,14 @@
                 <w:szCs w:val="16"/>
               </w:rPr>
             </w:pPr>
+            <w:r>
+              <w:rPr>
+                <w:rFonts w:ascii="Arial" w:hAnsi="Arial" w:cs="Arial"/>
+                <w:sz w:val="16"/>
+                <w:szCs w:val="16"/>
+              </w:rPr>
+              <w:t>Hat dieser neue Gast eine Behinderung?</w:t>
+            </w:r>
           </w:p>
         </w:tc>
         <w:tc>
@@ -1900,6 +2036,14 @@
                 <w:szCs w:val="16"/>
               </w:rPr>
             </w:pPr>
+            <w:r>
+              <w:rPr>
+                <w:rFonts w:ascii="Arial" w:hAnsi="Arial" w:cs="Arial"/>
+                <w:sz w:val="16"/>
+                <w:szCs w:val="16"/>
+              </w:rPr>
+              <w:t>Ja*</w:t>
+            </w:r>
           </w:p>
         </w:tc>
         <w:tc>
@@ -1914,6 +2058,14 @@
                 <w:szCs w:val="16"/>
               </w:rPr>
             </w:pPr>
+            <w:r>
+              <w:rPr>
+                <w:rFonts w:ascii="Arial" w:hAnsi="Arial" w:cs="Arial"/>
+                <w:sz w:val="16"/>
+                <w:szCs w:val="16"/>
+              </w:rPr>
+              <w:t>Checkbox</w:t>
+            </w:r>
           </w:p>
         </w:tc>
         <w:tc>
@@ -1928,6 +2080,14 @@
                 <w:szCs w:val="16"/>
               </w:rPr>
             </w:pPr>
+            <w:r>
+              <w:rPr>
+                <w:rFonts w:ascii="Arial" w:hAnsi="Arial" w:cs="Arial"/>
+                <w:sz w:val="16"/>
+                <w:szCs w:val="16"/>
+              </w:rPr>
+              <w:t>Ja/Nein</w:t>
+            </w:r>
           </w:p>
         </w:tc>
         <w:tc>
@@ -1942,6 +2102,14 @@
                 <w:szCs w:val="16"/>
               </w:rPr>
             </w:pPr>
+            <w:r>
+              <w:rPr>
+                <w:rFonts w:ascii="Arial" w:hAnsi="Arial" w:cs="Arial"/>
+                <w:sz w:val="16"/>
+                <w:szCs w:val="16"/>
+              </w:rPr>
+              <w:t>Boolean</w:t>
+            </w:r>
           </w:p>
         </w:tc>
         <w:tc>
@@ -1960,6 +2128,9 @@
         </w:tc>
       </w:tr>
       <w:tr>
+        <w:trPr>
+          <w:trHeight w:val="649"/>
+        </w:trPr>
         <w:tc>
           <w:tcPr>
             <w:tcW w:w="1134" w:type="dxa"/>
@@ -1972,6 +2143,14 @@
                 <w:szCs w:val="16"/>
               </w:rPr>
             </w:pPr>
+            <w:r>
+              <w:rPr>
+                <w:rFonts w:ascii="Arial" w:hAnsi="Arial" w:cs="Arial"/>
+                <w:sz w:val="16"/>
+                <w:szCs w:val="16"/>
+              </w:rPr>
+              <w:t>Gast hinzufügen</w:t>
+            </w:r>
           </w:p>
         </w:tc>
         <w:tc>
@@ -1986,6 +2165,14 @@
                 <w:szCs w:val="16"/>
               </w:rPr>
             </w:pPr>
+            <w:r>
+              <w:rPr>
+                <w:rFonts w:ascii="Arial" w:hAnsi="Arial" w:cs="Arial"/>
+                <w:sz w:val="16"/>
+                <w:szCs w:val="16"/>
+              </w:rPr>
+              <w:t>Den beschriebenen Gast hinzufügen</w:t>
+            </w:r>
           </w:p>
         </w:tc>
         <w:tc>
@@ -2000,6 +2187,14 @@
                 <w:szCs w:val="16"/>
               </w:rPr>
             </w:pPr>
+            <w:r>
+              <w:rPr>
+                <w:rFonts w:ascii="Arial" w:hAnsi="Arial" w:cs="Arial"/>
+                <w:sz w:val="16"/>
+                <w:szCs w:val="16"/>
+              </w:rPr>
+              <w:t>Ja</w:t>
+            </w:r>
           </w:p>
         </w:tc>
         <w:tc>
@@ -2014,6 +2209,14 @@
                 <w:szCs w:val="16"/>
               </w:rPr>
             </w:pPr>
+            <w:r>
+              <w:rPr>
+                <w:rFonts w:ascii="Arial" w:hAnsi="Arial" w:cs="Arial"/>
+                <w:sz w:val="16"/>
+                <w:szCs w:val="16"/>
+              </w:rPr>
+              <w:t>Button</w:t>
+            </w:r>
           </w:p>
         </w:tc>
         <w:tc>
@@ -2028,6 +2231,14 @@
                 <w:szCs w:val="16"/>
               </w:rPr>
             </w:pPr>
+            <w:r>
+              <w:rPr>
+                <w:rFonts w:ascii="Arial" w:hAnsi="Arial" w:cs="Arial"/>
+                <w:sz w:val="16"/>
+                <w:szCs w:val="16"/>
+              </w:rPr>
+              <w:t>-</w:t>
+            </w:r>
           </w:p>
         </w:tc>
         <w:tc>
@@ -2042,6 +2253,14 @@
                 <w:szCs w:val="16"/>
               </w:rPr>
             </w:pPr>
+            <w:r>
+              <w:rPr>
+                <w:rFonts w:ascii="Arial" w:hAnsi="Arial" w:cs="Arial"/>
+                <w:sz w:val="16"/>
+                <w:szCs w:val="16"/>
+              </w:rPr>
+              <w:t>-</w:t>
+            </w:r>
           </w:p>
         </w:tc>
         <w:tc>
@@ -2056,6 +2275,646 @@
                 <w:szCs w:val="16"/>
               </w:rPr>
             </w:pPr>
+            <w:r>
+              <w:rPr>
+                <w:rFonts w:ascii="Arial" w:hAnsi="Arial" w:cs="Arial"/>
+                <w:sz w:val="16"/>
+                <w:szCs w:val="16"/>
+              </w:rPr>
+              <w:t>-</w:t>
+            </w:r>
+          </w:p>
+        </w:tc>
+      </w:tr>
+      <w:tr>
+        <w:tc>
+          <w:tcPr>
+            <w:tcW w:w="1134" w:type="dxa"/>
+          </w:tcPr>
+          <w:p>
+            <w:pPr>
+              <w:rPr>
+                <w:rFonts w:ascii="Arial" w:hAnsi="Arial" w:cs="Arial"/>
+                <w:sz w:val="16"/>
+                <w:szCs w:val="16"/>
+              </w:rPr>
+            </w:pPr>
+            <w:r>
+              <w:rPr>
+                <w:rFonts w:ascii="Arial" w:hAnsi="Arial" w:cs="Arial"/>
+                <w:sz w:val="16"/>
+                <w:szCs w:val="16"/>
+              </w:rPr>
+              <w:t>Reservierungs</w:t>
+            </w:r>
+            <w:r>
+              <w:rPr>
+                <w:rFonts w:ascii="Arial" w:hAnsi="Arial" w:cs="Arial"/>
+                <w:sz w:val="16"/>
+                <w:szCs w:val="16"/>
+              </w:rPr>
+              <w:t>zeitraum</w:t>
+            </w:r>
+          </w:p>
+        </w:tc>
+        <w:tc>
+          <w:tcPr>
+            <w:tcW w:w="1418" w:type="dxa"/>
+          </w:tcPr>
+          <w:p>
+            <w:pPr>
+              <w:rPr>
+                <w:rFonts w:ascii="Arial" w:hAnsi="Arial" w:cs="Arial"/>
+                <w:sz w:val="16"/>
+                <w:szCs w:val="16"/>
+              </w:rPr>
+            </w:pPr>
+            <w:r>
+              <w:rPr>
+                <w:rFonts w:ascii="Arial" w:hAnsi="Arial" w:cs="Arial"/>
+                <w:sz w:val="16"/>
+                <w:szCs w:val="16"/>
+              </w:rPr>
+              <w:t>Zum angeben eines Reservierungszeitraums</w:t>
+            </w:r>
+          </w:p>
+        </w:tc>
+        <w:tc>
+          <w:tcPr>
+            <w:tcW w:w="992" w:type="dxa"/>
+          </w:tcPr>
+          <w:p>
+            <w:pPr>
+              <w:rPr>
+                <w:rFonts w:ascii="Arial" w:hAnsi="Arial" w:cs="Arial"/>
+                <w:sz w:val="16"/>
+                <w:szCs w:val="16"/>
+              </w:rPr>
+            </w:pPr>
+            <w:r>
+              <w:rPr>
+                <w:rFonts w:ascii="Arial" w:hAnsi="Arial" w:cs="Arial"/>
+                <w:sz w:val="16"/>
+                <w:szCs w:val="16"/>
+              </w:rPr>
+              <w:t>Ja</w:t>
+            </w:r>
+          </w:p>
+        </w:tc>
+        <w:tc>
+          <w:tcPr>
+            <w:tcW w:w="992" w:type="dxa"/>
+          </w:tcPr>
+          <w:p>
+            <w:pPr>
+              <w:rPr>
+                <w:rFonts w:ascii="Arial" w:hAnsi="Arial" w:cs="Arial"/>
+                <w:sz w:val="16"/>
+                <w:szCs w:val="16"/>
+              </w:rPr>
+            </w:pPr>
+            <w:r>
+              <w:rPr>
+                <w:rFonts w:ascii="Arial" w:hAnsi="Arial" w:cs="Arial"/>
+                <w:sz w:val="16"/>
+                <w:szCs w:val="16"/>
+              </w:rPr>
+              <w:t>Timerange-Object</w:t>
+            </w:r>
+          </w:p>
+        </w:tc>
+        <w:tc>
+          <w:tcPr>
+            <w:tcW w:w="1418" w:type="dxa"/>
+          </w:tcPr>
+          <w:p>
+            <w:pPr>
+              <w:rPr>
+                <w:rFonts w:ascii="Arial" w:hAnsi="Arial" w:cs="Arial"/>
+                <w:sz w:val="16"/>
+                <w:szCs w:val="16"/>
+              </w:rPr>
+            </w:pPr>
+            <w:r>
+              <w:rPr>
+                <w:rFonts w:ascii="Arial" w:hAnsi="Arial" w:cs="Arial"/>
+                <w:sz w:val="16"/>
+                <w:szCs w:val="16"/>
+              </w:rPr>
+              <w:t>Daterange</w:t>
+            </w:r>
+          </w:p>
+        </w:tc>
+        <w:tc>
+          <w:tcPr>
+            <w:tcW w:w="1843" w:type="dxa"/>
+          </w:tcPr>
+          <w:p>
+            <w:pPr>
+              <w:rPr>
+                <w:rFonts w:ascii="Arial" w:hAnsi="Arial" w:cs="Arial"/>
+                <w:sz w:val="16"/>
+                <w:szCs w:val="16"/>
+              </w:rPr>
+            </w:pPr>
+            <w:r>
+              <w:rPr>
+                <w:rFonts w:ascii="Arial" w:hAnsi="Arial" w:cs="Arial"/>
+                <w:sz w:val="16"/>
+                <w:szCs w:val="16"/>
+              </w:rPr>
+              <w:t>DateRangeTyp</w:t>
+            </w:r>
+          </w:p>
+        </w:tc>
+        <w:tc>
+          <w:tcPr>
+            <w:tcW w:w="1383" w:type="dxa"/>
+          </w:tcPr>
+          <w:p>
+            <w:pPr>
+              <w:rPr>
+                <w:rFonts w:ascii="Arial" w:hAnsi="Arial" w:cs="Arial"/>
+                <w:sz w:val="16"/>
+                <w:szCs w:val="16"/>
+              </w:rPr>
+            </w:pPr>
+            <w:r>
+              <w:rPr>
+                <w:rFonts w:ascii="Arial" w:hAnsi="Arial" w:cs="Arial"/>
+                <w:sz w:val="16"/>
+                <w:szCs w:val="16"/>
+              </w:rPr>
+              <w:t>&lt;Heute &gt;bis &lt;Morgen&gt;</w:t>
+            </w:r>
+          </w:p>
+        </w:tc>
+      </w:tr>
+      <w:tr>
+        <w:tc>
+          <w:tcPr>
+            <w:tcW w:w="1134" w:type="dxa"/>
+          </w:tcPr>
+          <w:p>
+            <w:pPr>
+              <w:rPr>
+                <w:rFonts w:ascii="Arial" w:hAnsi="Arial" w:cs="Arial"/>
+                <w:sz w:val="16"/>
+                <w:szCs w:val="16"/>
+              </w:rPr>
+            </w:pPr>
+            <w:r>
+              <w:rPr>
+                <w:rFonts w:ascii="Arial" w:hAnsi="Arial" w:cs="Arial"/>
+                <w:sz w:val="16"/>
+                <w:szCs w:val="16"/>
+              </w:rPr>
+              <w:t>Preisklasse</w:t>
+            </w:r>
+          </w:p>
+        </w:tc>
+        <w:tc>
+          <w:tcPr>
+            <w:tcW w:w="1418" w:type="dxa"/>
+          </w:tcPr>
+          <w:p>
+            <w:pPr>
+              <w:rPr>
+                <w:rFonts w:ascii="Arial" w:hAnsi="Arial" w:cs="Arial"/>
+                <w:sz w:val="16"/>
+                <w:szCs w:val="16"/>
+              </w:rPr>
+            </w:pPr>
+            <w:r>
+              <w:rPr>
+                <w:rFonts w:ascii="Arial" w:hAnsi="Arial" w:cs="Arial"/>
+                <w:sz w:val="16"/>
+                <w:szCs w:val="16"/>
+              </w:rPr>
+              <w:t>Angabe der Preisklasse</w:t>
+            </w:r>
+          </w:p>
+        </w:tc>
+        <w:tc>
+          <w:tcPr>
+            <w:tcW w:w="992" w:type="dxa"/>
+          </w:tcPr>
+          <w:p>
+            <w:pPr>
+              <w:rPr>
+                <w:rFonts w:ascii="Arial" w:hAnsi="Arial" w:cs="Arial"/>
+                <w:sz w:val="16"/>
+                <w:szCs w:val="16"/>
+              </w:rPr>
+            </w:pPr>
+            <w:r>
+              <w:rPr>
+                <w:rFonts w:ascii="Arial" w:hAnsi="Arial" w:cs="Arial"/>
+                <w:sz w:val="16"/>
+                <w:szCs w:val="16"/>
+              </w:rPr>
+              <w:t>Ja</w:t>
+            </w:r>
+          </w:p>
+        </w:tc>
+        <w:tc>
+          <w:tcPr>
+            <w:tcW w:w="992" w:type="dxa"/>
+          </w:tcPr>
+          <w:p>
+            <w:pPr>
+              <w:rPr>
+                <w:rFonts w:ascii="Arial" w:hAnsi="Arial" w:cs="Arial"/>
+                <w:sz w:val="16"/>
+                <w:szCs w:val="16"/>
+              </w:rPr>
+            </w:pPr>
+            <w:r>
+              <w:rPr>
+                <w:rFonts w:ascii="Arial" w:hAnsi="Arial" w:cs="Arial"/>
+                <w:sz w:val="16"/>
+                <w:szCs w:val="16"/>
+              </w:rPr>
+              <w:t>Drop-Down-Liste</w:t>
+            </w:r>
+          </w:p>
+        </w:tc>
+        <w:tc>
+          <w:tcPr>
+            <w:tcW w:w="1418" w:type="dxa"/>
+          </w:tcPr>
+          <w:p>
+            <w:pPr>
+              <w:rPr>
+                <w:rFonts w:ascii="Arial" w:hAnsi="Arial" w:cs="Arial"/>
+                <w:sz w:val="16"/>
+                <w:szCs w:val="16"/>
+              </w:rPr>
+            </w:pPr>
+            <w:r>
+              <w:rPr>
+                <w:rFonts w:ascii="Arial" w:hAnsi="Arial" w:cs="Arial"/>
+                <w:sz w:val="16"/>
+                <w:szCs w:val="16"/>
+              </w:rPr>
+              <w:t>Preisklasse</w:t>
+            </w:r>
+          </w:p>
+        </w:tc>
+        <w:tc>
+          <w:tcPr>
+            <w:tcW w:w="1843" w:type="dxa"/>
+          </w:tcPr>
+          <w:p>
+            <w:pPr>
+              <w:rPr>
+                <w:rFonts w:ascii="Arial" w:hAnsi="Arial" w:cs="Arial"/>
+                <w:sz w:val="16"/>
+                <w:szCs w:val="16"/>
+              </w:rPr>
+            </w:pPr>
+            <w:r>
+              <w:rPr>
+                <w:rFonts w:ascii="Arial" w:hAnsi="Arial" w:cs="Arial"/>
+                <w:sz w:val="16"/>
+                <w:szCs w:val="16"/>
+              </w:rPr>
+              <w:t>PreisklassenTyp</w:t>
+            </w:r>
+          </w:p>
+        </w:tc>
+        <w:tc>
+          <w:tcPr>
+            <w:tcW w:w="1383" w:type="dxa"/>
+          </w:tcPr>
+          <w:p>
+            <w:pPr>
+              <w:rPr>
+                <w:rFonts w:ascii="Arial" w:hAnsi="Arial" w:cs="Arial"/>
+                <w:sz w:val="16"/>
+                <w:szCs w:val="16"/>
+              </w:rPr>
+            </w:pPr>
+            <w:r>
+              <w:rPr>
+                <w:rFonts w:ascii="Arial" w:hAnsi="Arial" w:cs="Arial"/>
+                <w:sz w:val="16"/>
+                <w:szCs w:val="16"/>
+              </w:rPr>
+              <w:t>„mittel“</w:t>
+            </w:r>
+          </w:p>
+        </w:tc>
+      </w:tr>
+      <w:tr>
+        <w:tc>
+          <w:tcPr>
+            <w:tcW w:w="1134" w:type="dxa"/>
+          </w:tcPr>
+          <w:p>
+            <w:pPr>
+              <w:rPr>
+                <w:rFonts w:ascii="Arial" w:hAnsi="Arial" w:cs="Arial"/>
+                <w:sz w:val="16"/>
+                <w:szCs w:val="16"/>
+              </w:rPr>
+            </w:pPr>
+            <w:r>
+              <w:rPr>
+                <w:rFonts w:ascii="Arial" w:hAnsi="Arial" w:cs="Arial"/>
+                <w:sz w:val="16"/>
+                <w:szCs w:val="16"/>
+              </w:rPr>
+              <w:t>OK</w:t>
+            </w:r>
+          </w:p>
+        </w:tc>
+        <w:tc>
+          <w:tcPr>
+            <w:tcW w:w="1418" w:type="dxa"/>
+          </w:tcPr>
+          <w:p>
+            <w:pPr>
+              <w:rPr>
+                <w:rFonts w:ascii="Arial" w:hAnsi="Arial" w:cs="Arial"/>
+                <w:sz w:val="16"/>
+                <w:szCs w:val="16"/>
+              </w:rPr>
+            </w:pPr>
+            <w:r>
+              <w:rPr>
+                <w:rFonts w:ascii="Arial" w:hAnsi="Arial" w:cs="Arial"/>
+                <w:sz w:val="16"/>
+                <w:szCs w:val="16"/>
+              </w:rPr>
+              <w:t>Validierung und Bestätigung</w:t>
+            </w:r>
+          </w:p>
+        </w:tc>
+        <w:tc>
+          <w:tcPr>
+            <w:tcW w:w="992" w:type="dxa"/>
+          </w:tcPr>
+          <w:p>
+            <w:pPr>
+              <w:rPr>
+                <w:rFonts w:ascii="Arial" w:hAnsi="Arial" w:cs="Arial"/>
+                <w:sz w:val="16"/>
+                <w:szCs w:val="16"/>
+              </w:rPr>
+            </w:pPr>
+            <w:r>
+              <w:rPr>
+                <w:rFonts w:ascii="Arial" w:hAnsi="Arial" w:cs="Arial"/>
+                <w:sz w:val="16"/>
+                <w:szCs w:val="16"/>
+              </w:rPr>
+              <w:t>Ja</w:t>
+            </w:r>
+          </w:p>
+        </w:tc>
+        <w:tc>
+          <w:tcPr>
+            <w:tcW w:w="992" w:type="dxa"/>
+          </w:tcPr>
+          <w:p>
+            <w:pPr>
+              <w:rPr>
+                <w:rFonts w:ascii="Arial" w:hAnsi="Arial" w:cs="Arial"/>
+                <w:sz w:val="16"/>
+                <w:szCs w:val="16"/>
+              </w:rPr>
+            </w:pPr>
+            <w:r>
+              <w:rPr>
+                <w:rFonts w:ascii="Arial" w:hAnsi="Arial" w:cs="Arial"/>
+                <w:sz w:val="16"/>
+                <w:szCs w:val="16"/>
+              </w:rPr>
+              <w:t>Button</w:t>
+            </w:r>
+          </w:p>
+        </w:tc>
+        <w:tc>
+          <w:tcPr>
+            <w:tcW w:w="1418" w:type="dxa"/>
+          </w:tcPr>
+          <w:p>
+            <w:pPr>
+              <w:rPr>
+                <w:rFonts w:ascii="Arial" w:hAnsi="Arial" w:cs="Arial"/>
+                <w:sz w:val="16"/>
+                <w:szCs w:val="16"/>
+              </w:rPr>
+            </w:pPr>
+            <w:r>
+              <w:rPr>
+                <w:rFonts w:ascii="Arial" w:hAnsi="Arial" w:cs="Arial"/>
+                <w:sz w:val="16"/>
+                <w:szCs w:val="16"/>
+              </w:rPr>
+              <w:t>-</w:t>
+            </w:r>
+          </w:p>
+        </w:tc>
+        <w:tc>
+          <w:tcPr>
+            <w:tcW w:w="1843" w:type="dxa"/>
+          </w:tcPr>
+          <w:p>
+            <w:pPr>
+              <w:rPr>
+                <w:rFonts w:ascii="Arial" w:hAnsi="Arial" w:cs="Arial"/>
+                <w:sz w:val="16"/>
+                <w:szCs w:val="16"/>
+              </w:rPr>
+            </w:pPr>
+            <w:r>
+              <w:rPr>
+                <w:rFonts w:ascii="Arial" w:hAnsi="Arial" w:cs="Arial"/>
+                <w:sz w:val="16"/>
+                <w:szCs w:val="16"/>
+              </w:rPr>
+              <w:t>-</w:t>
+            </w:r>
+          </w:p>
+        </w:tc>
+        <w:tc>
+          <w:tcPr>
+            <w:tcW w:w="1383" w:type="dxa"/>
+          </w:tcPr>
+          <w:p>
+            <w:pPr>
+              <w:rPr>
+                <w:rFonts w:ascii="Arial" w:hAnsi="Arial" w:cs="Arial"/>
+                <w:sz w:val="16"/>
+                <w:szCs w:val="16"/>
+              </w:rPr>
+            </w:pPr>
+            <w:r>
+              <w:rPr>
+                <w:rFonts w:ascii="Arial" w:hAnsi="Arial" w:cs="Arial"/>
+                <w:sz w:val="16"/>
+                <w:szCs w:val="16"/>
+              </w:rPr>
+              <w:t>-</w:t>
+            </w:r>
+          </w:p>
+        </w:tc>
+      </w:tr>
+      <w:tr>
+        <w:tc>
+          <w:tcPr>
+            <w:tcW w:w="1134" w:type="dxa"/>
+          </w:tcPr>
+          <w:p>
+            <w:pPr>
+              <w:rPr>
+                <w:rFonts w:ascii="Arial" w:hAnsi="Arial" w:cs="Arial"/>
+                <w:sz w:val="16"/>
+                <w:szCs w:val="16"/>
+              </w:rPr>
+            </w:pPr>
+            <w:r>
+              <w:rPr>
+                <w:rFonts w:ascii="Arial" w:hAnsi="Arial" w:cs="Arial"/>
+                <w:sz w:val="16"/>
+                <w:szCs w:val="16"/>
+              </w:rPr>
+              <w:t>Zurück</w:t>
+            </w:r>
+          </w:p>
+        </w:tc>
+        <w:tc>
+          <w:tcPr>
+            <w:tcW w:w="1418" w:type="dxa"/>
+          </w:tcPr>
+          <w:p>
+            <w:pPr>
+              <w:rPr>
+                <w:rFonts w:ascii="Arial" w:hAnsi="Arial" w:cs="Arial"/>
+                <w:sz w:val="16"/>
+                <w:szCs w:val="16"/>
+              </w:rPr>
+            </w:pPr>
+            <w:r>
+              <w:rPr>
+                <w:rFonts w:ascii="Arial" w:hAnsi="Arial" w:cs="Arial"/>
+                <w:sz w:val="16"/>
+                <w:szCs w:val="16"/>
+              </w:rPr>
+              <w:t>Keine Aktion Dürchführen</w:t>
+            </w:r>
+          </w:p>
+        </w:tc>
+        <w:tc>
+          <w:tcPr>
+            <w:tcW w:w="992" w:type="dxa"/>
+          </w:tcPr>
+          <w:p>
+            <w:pPr>
+              <w:rPr>
+                <w:rFonts w:ascii="Arial" w:hAnsi="Arial" w:cs="Arial"/>
+                <w:sz w:val="16"/>
+                <w:szCs w:val="16"/>
+              </w:rPr>
+            </w:pPr>
+            <w:r>
+              <w:rPr>
+                <w:rFonts w:ascii="Arial" w:hAnsi="Arial" w:cs="Arial"/>
+                <w:sz w:val="16"/>
+                <w:szCs w:val="16"/>
+              </w:rPr>
+              <w:t>Nein</w:t>
+            </w:r>
+          </w:p>
+        </w:tc>
+        <w:tc>
+          <w:tcPr>
+            <w:tcW w:w="992" w:type="dxa"/>
+          </w:tcPr>
+          <w:p>
+            <w:pPr>
+              <w:rPr>
+                <w:rFonts w:ascii="Arial" w:hAnsi="Arial" w:cs="Arial"/>
+                <w:sz w:val="16"/>
+                <w:szCs w:val="16"/>
+              </w:rPr>
+            </w:pPr>
+            <w:r>
+              <w:rPr>
+                <w:rFonts w:ascii="Arial" w:hAnsi="Arial" w:cs="Arial"/>
+                <w:sz w:val="16"/>
+                <w:szCs w:val="16"/>
+              </w:rPr>
+              <w:t>Button</w:t>
+            </w:r>
+          </w:p>
+        </w:tc>
+        <w:tc>
+          <w:tcPr>
+            <w:tcW w:w="1418" w:type="dxa"/>
+          </w:tcPr>
+          <w:p>
+            <w:pPr>
+              <w:rPr>
+                <w:rFonts w:ascii="Arial" w:hAnsi="Arial" w:cs="Arial"/>
+                <w:sz w:val="16"/>
+                <w:szCs w:val="16"/>
+              </w:rPr>
+            </w:pPr>
+            <w:r>
+              <w:rPr>
+                <w:rFonts w:ascii="Arial" w:hAnsi="Arial" w:cs="Arial"/>
+                <w:sz w:val="16"/>
+                <w:szCs w:val="16"/>
+              </w:rPr>
+              <w:t>-</w:t>
+            </w:r>
+          </w:p>
+        </w:tc>
+        <w:tc>
+          <w:tcPr>
+            <w:tcW w:w="1843" w:type="dxa"/>
+          </w:tcPr>
+          <w:p>
+            <w:pPr>
+              <w:rPr>
+                <w:rFonts w:ascii="Arial" w:hAnsi="Arial" w:cs="Arial"/>
+                <w:sz w:val="16"/>
+                <w:szCs w:val="16"/>
+              </w:rPr>
+            </w:pPr>
+            <w:r>
+              <w:rPr>
+                <w:rFonts w:ascii="Arial" w:hAnsi="Arial" w:cs="Arial"/>
+                <w:sz w:val="16"/>
+                <w:szCs w:val="16"/>
+              </w:rPr>
+              <w:t>-</w:t>
+            </w:r>
+          </w:p>
+        </w:tc>
+        <w:tc>
+          <w:tcPr>
+            <w:tcW w:w="1383" w:type="dxa"/>
+          </w:tcPr>
+          <w:p>
+            <w:pPr>
+              <w:rPr>
+                <w:rFonts w:ascii="Arial" w:hAnsi="Arial" w:cs="Arial"/>
+                <w:sz w:val="16"/>
+                <w:szCs w:val="16"/>
+              </w:rPr>
+            </w:pPr>
+            <w:r>
+              <w:rPr>
+                <w:rFonts w:ascii="Arial" w:hAnsi="Arial" w:cs="Arial"/>
+                <w:sz w:val="16"/>
+                <w:szCs w:val="16"/>
+              </w:rPr>
+              <w:t>-</w:t>
+            </w:r>
           </w:p>
         </w:tc>
       </w:tr>
@@ -2065,8 +2924,34 @@
         <w:spacing w:after="0" w:line="240" w:lineRule="auto"/>
         <w:rPr>
           <w:rFonts w:ascii="Arial" w:hAnsi="Arial" w:cs="Arial"/>
-        </w:rPr>
-      </w:pPr>
+          <w:sz w:val="18"/>
+          <w:szCs w:val="18"/>
+        </w:rPr>
+      </w:pPr>
+      <w:r>
+        <w:rPr>
+          <w:rFonts w:ascii="Arial" w:hAnsi="Arial" w:cs="Arial"/>
+          <w:sz w:val="18"/>
+          <w:szCs w:val="18"/>
+        </w:rPr>
+        <w:t>*Nur „</w:t>
+      </w:r>
+      <w:r>
+        <w:rPr>
+          <w:rFonts w:ascii="Arial" w:hAnsi="Arial" w:cs="Arial"/>
+          <w:sz w:val="18"/>
+          <w:szCs w:val="18"/>
+        </w:rPr>
+        <w:t xml:space="preserve">Registrierten Gast </w:t>
+      </w:r>
+      <w:r>
+        <w:rPr>
+          <w:rFonts w:ascii="Arial" w:hAnsi="Arial" w:cs="Arial"/>
+          <w:sz w:val="18"/>
+          <w:szCs w:val="18"/>
+        </w:rPr>
+        <w:t>angeben“ oder die vier Felder „(Vor-)Name“, „Kind?“ und „Behinderung?“ sind pflicht.</w:t>
+      </w:r>
     </w:p>
     <w:p>
       <w:pPr>
@@ -2092,20 +2977,573 @@
         <w:t>Prüfung und Validierung der Felder</w:t>
       </w:r>
     </w:p>
-    <w:p>
-      <w:pPr>
-        <w:spacing w:after="0" w:line="240" w:lineRule="auto"/>
-        <w:rPr>
-          <w:rFonts w:ascii="Arial" w:hAnsi="Arial" w:cs="Arial"/>
-        </w:rPr>
-      </w:pPr>
-      <w:r>
-        <w:rPr>
-          <w:rFonts w:ascii="Arial" w:hAnsi="Arial" w:cs="Arial"/>
-        </w:rPr>
-        <w:t>Im Hauptbildschirm gibt es nur eine Übersicht aber keine Felder. Die Prüfung und Validierung der Felder entfällt daher.</w:t>
-      </w:r>
-    </w:p>
+    <w:tbl>
+      <w:tblPr>
+        <w:tblStyle w:val="TableGrid"/>
+        <w:tblW w:w="0" w:type="auto"/>
+        <w:tblInd w:w="108" w:type="dxa"/>
+        <w:tblLayout w:type="fixed"/>
+        <w:tblLook w:val="04A0"/>
+      </w:tblPr>
+      <w:tblGrid>
+        <w:gridCol w:w="2929"/>
+        <w:gridCol w:w="2930"/>
+        <w:gridCol w:w="2930"/>
+      </w:tblGrid>
+      <w:tr>
+        <w:tc>
+          <w:tcPr>
+            <w:tcW w:w="2929" w:type="dxa"/>
+          </w:tcPr>
+          <w:p>
+            <w:pPr>
+              <w:jc w:val="center"/>
+              <w:rPr>
+                <w:rFonts w:ascii="Arial" w:hAnsi="Arial" w:cs="Arial"/>
+                <w:b/>
+                <w:sz w:val="18"/>
+                <w:szCs w:val="18"/>
+              </w:rPr>
+            </w:pPr>
+            <w:r>
+              <w:rPr>
+                <w:rFonts w:ascii="Arial" w:hAnsi="Arial" w:cs="Arial"/>
+                <w:b/>
+                <w:sz w:val="18"/>
+                <w:szCs w:val="18"/>
+              </w:rPr>
+              <w:t>Feld</w:t>
+            </w:r>
+          </w:p>
+        </w:tc>
+        <w:tc>
+          <w:tcPr>
+            <w:tcW w:w="2930" w:type="dxa"/>
+          </w:tcPr>
+          <w:p>
+            <w:pPr>
+              <w:jc w:val="center"/>
+              <w:rPr>
+                <w:rFonts w:ascii="Arial" w:hAnsi="Arial" w:cs="Arial"/>
+                <w:b/>
+                <w:sz w:val="18"/>
+                <w:szCs w:val="18"/>
+              </w:rPr>
+            </w:pPr>
+            <w:r>
+              <w:rPr>
+                <w:rFonts w:ascii="Arial" w:hAnsi="Arial" w:cs="Arial"/>
+                <w:b/>
+                <w:sz w:val="18"/>
+                <w:szCs w:val="18"/>
+              </w:rPr>
+              <w:t>Prüfung</w:t>
+            </w:r>
+          </w:p>
+        </w:tc>
+        <w:tc>
+          <w:tcPr>
+            <w:tcW w:w="2930" w:type="dxa"/>
+          </w:tcPr>
+          <w:p>
+            <w:pPr>
+              <w:jc w:val="center"/>
+              <w:rPr>
+                <w:rFonts w:ascii="Arial" w:hAnsi="Arial" w:cs="Arial"/>
+                <w:b/>
+                <w:sz w:val="18"/>
+                <w:szCs w:val="18"/>
+              </w:rPr>
+            </w:pPr>
+            <w:r>
+              <w:rPr>
+                <w:rFonts w:ascii="Arial" w:hAnsi="Arial" w:cs="Arial"/>
+                <w:b/>
+                <w:sz w:val="18"/>
+                <w:szCs w:val="18"/>
+              </w:rPr>
+              <w:t>Meldung</w:t>
+            </w:r>
+          </w:p>
+        </w:tc>
+      </w:tr>
+      <w:tr>
+        <w:tc>
+          <w:tcPr>
+            <w:tcW w:w="2929" w:type="dxa"/>
+          </w:tcPr>
+          <w:p>
+            <w:pPr>
+              <w:rPr>
+                <w:rFonts w:ascii="Arial" w:hAnsi="Arial" w:cs="Arial"/>
+                <w:sz w:val="16"/>
+                <w:szCs w:val="16"/>
+              </w:rPr>
+            </w:pPr>
+            <w:r>
+              <w:rPr>
+                <w:rFonts w:ascii="Arial" w:hAnsi="Arial" w:cs="Arial"/>
+                <w:sz w:val="16"/>
+                <w:szCs w:val="16"/>
+              </w:rPr>
+              <w:t>Registrierte</w:t>
+            </w:r>
+          </w:p>
+          <w:p>
+            <w:pPr>
+              <w:rPr>
+                <w:rFonts w:ascii="Arial" w:hAnsi="Arial" w:cs="Arial"/>
+                <w:sz w:val="16"/>
+                <w:szCs w:val="16"/>
+              </w:rPr>
+            </w:pPr>
+            <w:r>
+              <w:rPr>
+                <w:rFonts w:ascii="Arial" w:hAnsi="Arial" w:cs="Arial"/>
+                <w:sz w:val="16"/>
+                <w:szCs w:val="16"/>
+              </w:rPr>
+              <w:t>Per</w:t>
+            </w:r>
+            <w:r>
+              <w:rPr>
+                <w:rFonts w:ascii="Arial" w:hAnsi="Arial" w:cs="Arial"/>
+                <w:sz w:val="16"/>
+                <w:szCs w:val="16"/>
+              </w:rPr>
+              <w:t>s</w:t>
+            </w:r>
+            <w:r>
+              <w:rPr>
+                <w:rFonts w:ascii="Arial" w:hAnsi="Arial" w:cs="Arial"/>
+                <w:sz w:val="16"/>
+                <w:szCs w:val="16"/>
+              </w:rPr>
+              <w:t>o</w:t>
+            </w:r>
+            <w:r>
+              <w:rPr>
+                <w:rFonts w:ascii="Arial" w:hAnsi="Arial" w:cs="Arial"/>
+                <w:sz w:val="16"/>
+                <w:szCs w:val="16"/>
+              </w:rPr>
+              <w:t xml:space="preserve">n </w:t>
+            </w:r>
+            <w:r>
+              <w:rPr>
+                <w:rFonts w:ascii="Arial" w:hAnsi="Arial" w:cs="Arial"/>
+                <w:sz w:val="16"/>
+                <w:szCs w:val="16"/>
+              </w:rPr>
+              <w:t>angeben</w:t>
+            </w:r>
+          </w:p>
+        </w:tc>
+        <w:tc>
+          <w:tcPr>
+            <w:tcW w:w="2930" w:type="dxa"/>
+          </w:tcPr>
+          <w:p>
+            <w:pPr>
+              <w:rPr>
+                <w:rFonts w:ascii="Arial" w:hAnsi="Arial" w:cs="Arial"/>
+                <w:sz w:val="16"/>
+                <w:szCs w:val="16"/>
+              </w:rPr>
+            </w:pPr>
+            <w:r>
+              <w:rPr>
+                <w:rFonts w:ascii="Arial" w:hAnsi="Arial" w:cs="Arial"/>
+                <w:sz w:val="16"/>
+                <w:szCs w:val="16"/>
+              </w:rPr>
+              <w:t>Die angegebene Nummer muss in der Persistenz unter den GästeNummern existieren</w:t>
+            </w:r>
+          </w:p>
+        </w:tc>
+        <w:tc>
+          <w:tcPr>
+            <w:tcW w:w="2930" w:type="dxa"/>
+          </w:tcPr>
+          <w:p>
+            <w:pPr>
+              <w:rPr>
+                <w:rFonts w:ascii="Arial" w:hAnsi="Arial" w:cs="Arial"/>
+                <w:sz w:val="16"/>
+                <w:szCs w:val="16"/>
+              </w:rPr>
+            </w:pPr>
+          </w:p>
+        </w:tc>
+      </w:tr>
+      <w:tr>
+        <w:tc>
+          <w:tcPr>
+            <w:tcW w:w="2929" w:type="dxa"/>
+          </w:tcPr>
+          <w:p>
+            <w:pPr>
+              <w:rPr>
+                <w:rFonts w:ascii="Arial" w:hAnsi="Arial" w:cs="Arial"/>
+                <w:sz w:val="16"/>
+                <w:szCs w:val="16"/>
+              </w:rPr>
+            </w:pPr>
+            <w:r>
+              <w:rPr>
+                <w:rFonts w:ascii="Arial" w:hAnsi="Arial" w:cs="Arial"/>
+                <w:sz w:val="16"/>
+                <w:szCs w:val="16"/>
+              </w:rPr>
+              <w:t>Name</w:t>
+            </w:r>
+          </w:p>
+        </w:tc>
+        <w:tc>
+          <w:tcPr>
+            <w:tcW w:w="2930" w:type="dxa"/>
+          </w:tcPr>
+          <w:p>
+            <w:pPr>
+              <w:rPr>
+                <w:rFonts w:ascii="Arial" w:hAnsi="Arial" w:cs="Arial"/>
+                <w:sz w:val="16"/>
+                <w:szCs w:val="16"/>
+              </w:rPr>
+            </w:pPr>
+          </w:p>
+        </w:tc>
+        <w:tc>
+          <w:tcPr>
+            <w:tcW w:w="2930" w:type="dxa"/>
+          </w:tcPr>
+          <w:p>
+            <w:pPr>
+              <w:rPr>
+                <w:rFonts w:ascii="Arial" w:hAnsi="Arial" w:cs="Arial"/>
+                <w:sz w:val="16"/>
+                <w:szCs w:val="16"/>
+              </w:rPr>
+            </w:pPr>
+          </w:p>
+        </w:tc>
+      </w:tr>
+      <w:tr>
+        <w:tc>
+          <w:tcPr>
+            <w:tcW w:w="2929" w:type="dxa"/>
+          </w:tcPr>
+          <w:p>
+            <w:pPr>
+              <w:rPr>
+                <w:rFonts w:ascii="Arial" w:hAnsi="Arial" w:cs="Arial"/>
+                <w:sz w:val="16"/>
+                <w:szCs w:val="16"/>
+              </w:rPr>
+            </w:pPr>
+            <w:r>
+              <w:rPr>
+                <w:rFonts w:ascii="Arial" w:hAnsi="Arial" w:cs="Arial"/>
+                <w:sz w:val="16"/>
+                <w:szCs w:val="16"/>
+              </w:rPr>
+              <w:t>Vorname</w:t>
+            </w:r>
+          </w:p>
+        </w:tc>
+        <w:tc>
+          <w:tcPr>
+            <w:tcW w:w="2930" w:type="dxa"/>
+          </w:tcPr>
+          <w:p>
+            <w:pPr>
+              <w:rPr>
+                <w:rFonts w:ascii="Arial" w:hAnsi="Arial" w:cs="Arial"/>
+                <w:sz w:val="16"/>
+                <w:szCs w:val="16"/>
+              </w:rPr>
+            </w:pPr>
+          </w:p>
+        </w:tc>
+        <w:tc>
+          <w:tcPr>
+            <w:tcW w:w="2930" w:type="dxa"/>
+          </w:tcPr>
+          <w:p>
+            <w:pPr>
+              <w:rPr>
+                <w:rFonts w:ascii="Arial" w:hAnsi="Arial" w:cs="Arial"/>
+                <w:sz w:val="16"/>
+                <w:szCs w:val="16"/>
+              </w:rPr>
+            </w:pPr>
+          </w:p>
+        </w:tc>
+      </w:tr>
+      <w:tr>
+        <w:tc>
+          <w:tcPr>
+            <w:tcW w:w="2929" w:type="dxa"/>
+          </w:tcPr>
+          <w:p>
+            <w:pPr>
+              <w:rPr>
+                <w:rFonts w:ascii="Arial" w:hAnsi="Arial" w:cs="Arial"/>
+                <w:sz w:val="16"/>
+                <w:szCs w:val="16"/>
+              </w:rPr>
+            </w:pPr>
+            <w:r>
+              <w:rPr>
+                <w:rFonts w:ascii="Arial" w:hAnsi="Arial" w:cs="Arial"/>
+                <w:sz w:val="16"/>
+                <w:szCs w:val="16"/>
+              </w:rPr>
+              <w:t>Kind?</w:t>
+            </w:r>
+          </w:p>
+        </w:tc>
+        <w:tc>
+          <w:tcPr>
+            <w:tcW w:w="2930" w:type="dxa"/>
+          </w:tcPr>
+          <w:p>
+            <w:pPr>
+              <w:rPr>
+                <w:rFonts w:ascii="Arial" w:hAnsi="Arial" w:cs="Arial"/>
+                <w:sz w:val="16"/>
+                <w:szCs w:val="16"/>
+              </w:rPr>
+            </w:pPr>
+          </w:p>
+        </w:tc>
+        <w:tc>
+          <w:tcPr>
+            <w:tcW w:w="2930" w:type="dxa"/>
+          </w:tcPr>
+          <w:p>
+            <w:pPr>
+              <w:rPr>
+                <w:rFonts w:ascii="Arial" w:hAnsi="Arial" w:cs="Arial"/>
+                <w:sz w:val="16"/>
+                <w:szCs w:val="16"/>
+              </w:rPr>
+            </w:pPr>
+          </w:p>
+        </w:tc>
+      </w:tr>
+      <w:tr>
+        <w:tc>
+          <w:tcPr>
+            <w:tcW w:w="2929" w:type="dxa"/>
+          </w:tcPr>
+          <w:p>
+            <w:pPr>
+              <w:rPr>
+                <w:rFonts w:ascii="Arial" w:hAnsi="Arial" w:cs="Arial"/>
+                <w:sz w:val="16"/>
+                <w:szCs w:val="16"/>
+              </w:rPr>
+            </w:pPr>
+            <w:r>
+              <w:rPr>
+                <w:rFonts w:ascii="Arial" w:hAnsi="Arial" w:cs="Arial"/>
+                <w:sz w:val="16"/>
+                <w:szCs w:val="16"/>
+              </w:rPr>
+              <w:t>Behinderung?</w:t>
+            </w:r>
+          </w:p>
+        </w:tc>
+        <w:tc>
+          <w:tcPr>
+            <w:tcW w:w="2930" w:type="dxa"/>
+          </w:tcPr>
+          <w:p>
+            <w:pPr>
+              <w:rPr>
+                <w:rFonts w:ascii="Arial" w:hAnsi="Arial" w:cs="Arial"/>
+                <w:sz w:val="16"/>
+                <w:szCs w:val="16"/>
+              </w:rPr>
+            </w:pPr>
+          </w:p>
+        </w:tc>
+        <w:tc>
+          <w:tcPr>
+            <w:tcW w:w="2930" w:type="dxa"/>
+          </w:tcPr>
+          <w:p>
+            <w:pPr>
+              <w:rPr>
+                <w:rFonts w:ascii="Arial" w:hAnsi="Arial" w:cs="Arial"/>
+                <w:sz w:val="16"/>
+                <w:szCs w:val="16"/>
+              </w:rPr>
+            </w:pPr>
+          </w:p>
+        </w:tc>
+      </w:tr>
+      <w:tr>
+        <w:trPr>
+          <w:trHeight w:val="649"/>
+        </w:trPr>
+        <w:tc>
+          <w:tcPr>
+            <w:tcW w:w="2929" w:type="dxa"/>
+          </w:tcPr>
+          <w:p>
+            <w:pPr>
+              <w:rPr>
+                <w:rFonts w:ascii="Arial" w:hAnsi="Arial" w:cs="Arial"/>
+                <w:sz w:val="16"/>
+                <w:szCs w:val="16"/>
+              </w:rPr>
+            </w:pPr>
+            <w:r>
+              <w:rPr>
+                <w:rFonts w:ascii="Arial" w:hAnsi="Arial" w:cs="Arial"/>
+                <w:sz w:val="16"/>
+                <w:szCs w:val="16"/>
+              </w:rPr>
+              <w:t>Gast hinzufügen</w:t>
+            </w:r>
+          </w:p>
+        </w:tc>
+        <w:tc>
+          <w:tcPr>
+            <w:tcW w:w="2930" w:type="dxa"/>
+          </w:tcPr>
+          <w:p>
+            <w:pPr>
+              <w:rPr>
+                <w:rFonts w:ascii="Arial" w:hAnsi="Arial" w:cs="Arial"/>
+                <w:sz w:val="16"/>
+                <w:szCs w:val="16"/>
+              </w:rPr>
+            </w:pPr>
+          </w:p>
+        </w:tc>
+        <w:tc>
+          <w:tcPr>
+            <w:tcW w:w="2930" w:type="dxa"/>
+          </w:tcPr>
+          <w:p>
+            <w:pPr>
+              <w:rPr>
+                <w:rFonts w:ascii="Arial" w:hAnsi="Arial" w:cs="Arial"/>
+                <w:sz w:val="16"/>
+                <w:szCs w:val="16"/>
+              </w:rPr>
+            </w:pPr>
+          </w:p>
+        </w:tc>
+      </w:tr>
+      <w:tr>
+        <w:tc>
+          <w:tcPr>
+            <w:tcW w:w="2929" w:type="dxa"/>
+          </w:tcPr>
+          <w:p>
+            <w:pPr>
+              <w:rPr>
+                <w:rFonts w:ascii="Arial" w:hAnsi="Arial" w:cs="Arial"/>
+                <w:sz w:val="16"/>
+                <w:szCs w:val="16"/>
+              </w:rPr>
+            </w:pPr>
+            <w:r>
+              <w:rPr>
+                <w:rFonts w:ascii="Arial" w:hAnsi="Arial" w:cs="Arial"/>
+                <w:sz w:val="16"/>
+                <w:szCs w:val="16"/>
+              </w:rPr>
+              <w:t>Reservierungszeitraum</w:t>
+            </w:r>
+          </w:p>
+        </w:tc>
+        <w:tc>
+          <w:tcPr>
+            <w:tcW w:w="2930" w:type="dxa"/>
+          </w:tcPr>
+          <w:p>
+            <w:pPr>
+              <w:rPr>
+                <w:rFonts w:ascii="Arial" w:hAnsi="Arial" w:cs="Arial"/>
+                <w:sz w:val="16"/>
+                <w:szCs w:val="16"/>
+              </w:rPr>
+            </w:pPr>
+          </w:p>
+        </w:tc>
+        <w:tc>
+          <w:tcPr>
+            <w:tcW w:w="2930" w:type="dxa"/>
+          </w:tcPr>
+          <w:p>
+            <w:pPr>
+              <w:rPr>
+                <w:rFonts w:ascii="Arial" w:hAnsi="Arial" w:cs="Arial"/>
+                <w:sz w:val="16"/>
+                <w:szCs w:val="16"/>
+              </w:rPr>
+            </w:pPr>
+          </w:p>
+        </w:tc>
+      </w:tr>
+      <w:tr>
+        <w:tc>
+          <w:tcPr>
+            <w:tcW w:w="2929" w:type="dxa"/>
+          </w:tcPr>
+          <w:p>
+            <w:pPr>
+              <w:rPr>
+                <w:rFonts w:ascii="Arial" w:hAnsi="Arial" w:cs="Arial"/>
+                <w:sz w:val="16"/>
+                <w:szCs w:val="16"/>
+              </w:rPr>
+            </w:pPr>
+            <w:r>
+              <w:rPr>
+                <w:rFonts w:ascii="Arial" w:hAnsi="Arial" w:cs="Arial"/>
+                <w:sz w:val="16"/>
+                <w:szCs w:val="16"/>
+              </w:rPr>
+              <w:t>Preisklasse</w:t>
+            </w:r>
+          </w:p>
+        </w:tc>
+        <w:tc>
+          <w:tcPr>
+            <w:tcW w:w="2930" w:type="dxa"/>
+          </w:tcPr>
+          <w:p>
+            <w:pPr>
+              <w:rPr>
+                <w:rFonts w:ascii="Arial" w:hAnsi="Arial" w:cs="Arial"/>
+                <w:sz w:val="16"/>
+                <w:szCs w:val="16"/>
+              </w:rPr>
+            </w:pPr>
+          </w:p>
+        </w:tc>
+        <w:tc>
+          <w:tcPr>
+            <w:tcW w:w="2930" w:type="dxa"/>
+          </w:tcPr>
+          <w:p>
+            <w:pPr>
+              <w:rPr>
+                <w:rFonts w:ascii="Arial" w:hAnsi="Arial" w:cs="Arial"/>
+                <w:sz w:val="16"/>
+                <w:szCs w:val="16"/>
+              </w:rPr>
+            </w:pPr>
+          </w:p>
+        </w:tc>
+      </w:tr>
+    </w:tbl>
     <w:p>
       <w:pPr>
         <w:spacing w:after="0" w:line="240" w:lineRule="auto"/>
@@ -2238,6 +3676,7 @@
               <w:rPr>
                 <w:rFonts w:ascii="Arial" w:hAnsi="Arial" w:cs="Arial"/>
               </w:rPr>
+              <w:lastRenderedPageBreak/>
               <w:t>Benutzer klickt auf „Aktion“ (unten Rechts)</w:t>
             </w:r>
           </w:p>
@@ -2598,7 +4037,6 @@
                 <w:rFonts w:ascii="Arial" w:hAnsi="Arial" w:cs="Arial"/>
                 <w:b/>
               </w:rPr>
-              <w:lastRenderedPageBreak/>
               <w:t>Anstoß</w:t>
             </w:r>
           </w:p>

</xml_diff>

<commit_message>
i think  im finished
</commit_message>
<xml_diff>
--- a/Termin2/Dialogspecification.docx
+++ b/Termin2/Dialogspecification.docx
@@ -596,7 +596,21 @@
           <w:rFonts w:ascii="Arial" w:hAnsi="Arial" w:cs="Arial"/>
           <w:b/>
         </w:rPr>
-        <w:t>Kommandos -&gt; Anwendungsfälle</w:t>
+        <w:t>Komm</w:t>
+      </w:r>
+      <w:r>
+        <w:rPr>
+          <w:rFonts w:ascii="Arial" w:hAnsi="Arial" w:cs="Arial"/>
+          <w:b/>
+        </w:rPr>
+        <w:t>andos zu</w:t>
+      </w:r>
+      <w:r>
+        <w:rPr>
+          <w:rFonts w:ascii="Arial" w:hAnsi="Arial" w:cs="Arial"/>
+          <w:b/>
+        </w:rPr>
+        <w:t xml:space="preserve"> Anwendungsfälle</w:t>
       </w:r>
     </w:p>
     <w:tbl>
@@ -3173,6 +3187,14 @@
                 <w:szCs w:val="16"/>
               </w:rPr>
             </w:pPr>
+            <w:r>
+              <w:rPr>
+                <w:rFonts w:ascii="Arial" w:hAnsi="Arial" w:cs="Arial"/>
+                <w:sz w:val="16"/>
+                <w:szCs w:val="16"/>
+              </w:rPr>
+              <w:t>„GästeNummer existiert nicht“</w:t>
+            </w:r>
           </w:p>
         </w:tc>
       </w:tr>
@@ -3211,6 +3233,14 @@
                 <w:szCs w:val="16"/>
               </w:rPr>
             </w:pPr>
+            <w:r>
+              <w:rPr>
+                <w:rFonts w:ascii="Arial" w:hAnsi="Arial" w:cs="Arial"/>
+                <w:sz w:val="16"/>
+                <w:szCs w:val="16"/>
+              </w:rPr>
+              <w:t>Der Name darf nicht belegt sein und darf höchstens 30 Zeichen haben.</w:t>
+            </w:r>
           </w:p>
         </w:tc>
         <w:tc>
@@ -3225,6 +3255,14 @@
                 <w:szCs w:val="16"/>
               </w:rPr>
             </w:pPr>
+            <w:r>
+              <w:rPr>
+                <w:rFonts w:ascii="Arial" w:hAnsi="Arial" w:cs="Arial"/>
+                <w:sz w:val="16"/>
+                <w:szCs w:val="16"/>
+              </w:rPr>
+              <w:t>„Der Name ist bereits belegt oder der Name ist zu lang.“</w:t>
+            </w:r>
           </w:p>
         </w:tc>
       </w:tr>
@@ -3263,6 +3301,30 @@
                 <w:szCs w:val="16"/>
               </w:rPr>
             </w:pPr>
+            <w:r>
+              <w:rPr>
+                <w:rFonts w:ascii="Arial" w:hAnsi="Arial" w:cs="Arial"/>
+                <w:sz w:val="16"/>
+                <w:szCs w:val="16"/>
+              </w:rPr>
+              <w:t xml:space="preserve">Der </w:t>
+            </w:r>
+            <w:r>
+              <w:rPr>
+                <w:rFonts w:ascii="Arial" w:hAnsi="Arial" w:cs="Arial"/>
+                <w:sz w:val="16"/>
+                <w:szCs w:val="16"/>
+              </w:rPr>
+              <w:t>vorn</w:t>
+            </w:r>
+            <w:r>
+              <w:rPr>
+                <w:rFonts w:ascii="Arial" w:hAnsi="Arial" w:cs="Arial"/>
+                <w:sz w:val="16"/>
+                <w:szCs w:val="16"/>
+              </w:rPr>
+              <w:t>ame darf nicht belegt sein und darf höchstens 30 Zeichen haben.</w:t>
+            </w:r>
           </w:p>
         </w:tc>
         <w:tc>
@@ -3277,6 +3339,30 @@
                 <w:szCs w:val="16"/>
               </w:rPr>
             </w:pPr>
+            <w:r>
+              <w:rPr>
+                <w:rFonts w:ascii="Arial" w:hAnsi="Arial" w:cs="Arial"/>
+                <w:sz w:val="16"/>
+                <w:szCs w:val="16"/>
+              </w:rPr>
+              <w:t>„</w:t>
+            </w:r>
+            <w:r>
+              <w:rPr>
+                <w:rFonts w:ascii="Arial" w:hAnsi="Arial" w:cs="Arial"/>
+                <w:sz w:val="16"/>
+                <w:szCs w:val="16"/>
+              </w:rPr>
+              <w:t>Der Vorn</w:t>
+            </w:r>
+            <w:r>
+              <w:rPr>
+                <w:rFonts w:ascii="Arial" w:hAnsi="Arial" w:cs="Arial"/>
+                <w:sz w:val="16"/>
+                <w:szCs w:val="16"/>
+              </w:rPr>
+              <w:t>ame ist bereits belegt oder der Name ist zu lang.“</w:t>
+            </w:r>
           </w:p>
         </w:tc>
       </w:tr>
@@ -3315,6 +3401,14 @@
                 <w:szCs w:val="16"/>
               </w:rPr>
             </w:pPr>
+            <w:r>
+              <w:rPr>
+                <w:rFonts w:ascii="Arial" w:hAnsi="Arial" w:cs="Arial"/>
+                <w:sz w:val="16"/>
+                <w:szCs w:val="16"/>
+              </w:rPr>
+              <w:t>Keine(weil Checkbox)</w:t>
+            </w:r>
           </w:p>
         </w:tc>
         <w:tc>
@@ -3329,6 +3423,14 @@
                 <w:szCs w:val="16"/>
               </w:rPr>
             </w:pPr>
+            <w:r>
+              <w:rPr>
+                <w:rFonts w:ascii="Arial" w:hAnsi="Arial" w:cs="Arial"/>
+                <w:sz w:val="16"/>
+                <w:szCs w:val="16"/>
+              </w:rPr>
+              <w:t>Keine</w:t>
+            </w:r>
           </w:p>
         </w:tc>
       </w:tr>
@@ -3367,6 +3469,14 @@
                 <w:szCs w:val="16"/>
               </w:rPr>
             </w:pPr>
+            <w:r>
+              <w:rPr>
+                <w:rFonts w:ascii="Arial" w:hAnsi="Arial" w:cs="Arial"/>
+                <w:sz w:val="16"/>
+                <w:szCs w:val="16"/>
+              </w:rPr>
+              <w:t>Keine(weil Checkbox)</w:t>
+            </w:r>
           </w:p>
         </w:tc>
         <w:tc>
@@ -3381,6 +3491,14 @@
                 <w:szCs w:val="16"/>
               </w:rPr>
             </w:pPr>
+            <w:r>
+              <w:rPr>
+                <w:rFonts w:ascii="Arial" w:hAnsi="Arial" w:cs="Arial"/>
+                <w:sz w:val="16"/>
+                <w:szCs w:val="16"/>
+              </w:rPr>
+              <w:t>Keine</w:t>
+            </w:r>
           </w:p>
         </w:tc>
       </w:tr>
@@ -3422,6 +3540,14 @@
                 <w:szCs w:val="16"/>
               </w:rPr>
             </w:pPr>
+            <w:r>
+              <w:rPr>
+                <w:rFonts w:ascii="Arial" w:hAnsi="Arial" w:cs="Arial"/>
+                <w:sz w:val="16"/>
+                <w:szCs w:val="16"/>
+              </w:rPr>
+              <w:t>Existiert die gegebene ID. bzw. sind alle angegebenen Gästeinformationen valide?</w:t>
+            </w:r>
           </w:p>
         </w:tc>
         <w:tc>
@@ -3436,6 +3562,14 @@
                 <w:szCs w:val="16"/>
               </w:rPr>
             </w:pPr>
+            <w:r>
+              <w:rPr>
+                <w:rFonts w:ascii="Arial" w:hAnsi="Arial" w:cs="Arial"/>
+                <w:sz w:val="16"/>
+                <w:szCs w:val="16"/>
+              </w:rPr>
+              <w:t>„Gast konnte nicht hinzugefügt werden. Bitte Überprüfen sie die Felder.“</w:t>
+            </w:r>
           </w:p>
         </w:tc>
       </w:tr>
@@ -3474,6 +3608,14 @@
                 <w:szCs w:val="16"/>
               </w:rPr>
             </w:pPr>
+            <w:r>
+              <w:rPr>
+                <w:rFonts w:ascii="Arial" w:hAnsi="Arial" w:cs="Arial"/>
+                <w:sz w:val="16"/>
+                <w:szCs w:val="16"/>
+              </w:rPr>
+              <w:t>Der Reservierungszeitraum beginnt in der Zukunft.</w:t>
+            </w:r>
           </w:p>
         </w:tc>
         <w:tc>
@@ -3488,6 +3630,14 @@
                 <w:szCs w:val="16"/>
               </w:rPr>
             </w:pPr>
+            <w:r>
+              <w:rPr>
+                <w:rFonts w:ascii="Arial" w:hAnsi="Arial" w:cs="Arial"/>
+                <w:sz w:val="16"/>
+                <w:szCs w:val="16"/>
+              </w:rPr>
+              <w:t>„Der angegebene Zeitraum liegt nicht in der Zukunft.“</w:t>
+            </w:r>
           </w:p>
         </w:tc>
       </w:tr>
@@ -3526,6 +3676,14 @@
                 <w:szCs w:val="16"/>
               </w:rPr>
             </w:pPr>
+            <w:r>
+              <w:rPr>
+                <w:rFonts w:ascii="Arial" w:hAnsi="Arial" w:cs="Arial"/>
+                <w:sz w:val="16"/>
+                <w:szCs w:val="16"/>
+              </w:rPr>
+              <w:t>Keine(weil Dropp-Down-Liste)</w:t>
+            </w:r>
           </w:p>
         </w:tc>
         <w:tc>
@@ -3540,6 +3698,14 @@
                 <w:szCs w:val="16"/>
               </w:rPr>
             </w:pPr>
+            <w:r>
+              <w:rPr>
+                <w:rFonts w:ascii="Arial" w:hAnsi="Arial" w:cs="Arial"/>
+                <w:sz w:val="16"/>
+                <w:szCs w:val="16"/>
+              </w:rPr>
+              <w:t>Keine</w:t>
+            </w:r>
           </w:p>
         </w:tc>
       </w:tr>
@@ -3557,6 +3723,14 @@
         <w:spacing w:after="0" w:line="240" w:lineRule="auto"/>
         <w:rPr>
           <w:rFonts w:ascii="Arial" w:hAnsi="Arial" w:cs="Arial"/>
+        </w:rPr>
+      </w:pPr>
+    </w:p>
+    <w:p>
+      <w:pPr>
+        <w:spacing w:after="0" w:line="240" w:lineRule="auto"/>
+        <w:rPr>
+          <w:rFonts w:ascii="Arial" w:hAnsi="Arial" w:cs="Arial"/>
           <w:b/>
         </w:rPr>
       </w:pPr>
@@ -3565,6 +3739,7 @@
           <w:rFonts w:ascii="Arial" w:hAnsi="Arial" w:cs="Arial"/>
           <w:b/>
         </w:rPr>
+        <w:lastRenderedPageBreak/>
         <w:t>Zustände der Dialogelemente</w:t>
       </w:r>
     </w:p>
@@ -3638,7 +3813,7 @@
               <w:rPr>
                 <w:rFonts w:ascii="Arial" w:hAnsi="Arial" w:cs="Arial"/>
               </w:rPr>
-              <w:t>Benutzer hovert mit der Maus über ein Zimmer</w:t>
+              <w:t>Änderung eines beliebigen Feldes</w:t>
             </w:r>
           </w:p>
         </w:tc>
@@ -3656,46 +3831,19 @@
               <w:rPr>
                 <w:rFonts w:ascii="Arial" w:hAnsi="Arial" w:cs="Arial"/>
               </w:rPr>
-              <w:t>ZimmerID, Zustand, und ggf. Belegende Gäste und deren Ids werden angezeigt</w:t>
-            </w:r>
-          </w:p>
-        </w:tc>
-      </w:tr>
-      <w:tr>
-        <w:tc>
-          <w:tcPr>
-            <w:tcW w:w="4214" w:type="dxa"/>
-          </w:tcPr>
-          <w:p>
-            <w:pPr>
-              <w:rPr>
-                <w:rFonts w:ascii="Arial" w:hAnsi="Arial" w:cs="Arial"/>
-              </w:rPr>
-            </w:pPr>
-            <w:r>
-              <w:rPr>
-                <w:rFonts w:ascii="Arial" w:hAnsi="Arial" w:cs="Arial"/>
-              </w:rPr>
-              <w:lastRenderedPageBreak/>
-              <w:t>Benutzer klickt auf „Aktion“ (unten Rechts)</w:t>
-            </w:r>
-          </w:p>
-        </w:tc>
-        <w:tc>
-          <w:tcPr>
-            <w:tcW w:w="4606" w:type="dxa"/>
-          </w:tcPr>
-          <w:p>
-            <w:pPr>
-              <w:rPr>
-                <w:rFonts w:ascii="Arial" w:hAnsi="Arial" w:cs="Arial"/>
-              </w:rPr>
-            </w:pPr>
-            <w:r>
-              <w:rPr>
-                <w:rFonts w:ascii="Arial" w:hAnsi="Arial" w:cs="Arial"/>
-              </w:rPr>
-              <w:t>Es wird zum „Aktionsblidshirm“ gewechselt</w:t>
+              <w:t xml:space="preserve">Alle bisher gefüllten Felder werden auf ihre Validität geprüft und Meldungen werden ggf. </w:t>
+            </w:r>
+            <w:r>
+              <w:rPr>
+                <w:rFonts w:ascii="Arial" w:hAnsi="Arial" w:cs="Arial"/>
+              </w:rPr>
+              <w:t>a</w:t>
+            </w:r>
+            <w:r>
+              <w:rPr>
+                <w:rFonts w:ascii="Arial" w:hAnsi="Arial" w:cs="Arial"/>
+              </w:rPr>
+              <w:t>ngezeigt.</w:t>
             </w:r>
           </w:p>
         </w:tc>
@@ -3741,7 +3889,13 @@
         <w:rPr>
           <w:rFonts w:ascii="Arial" w:hAnsi="Arial" w:cs="Arial"/>
         </w:rPr>
-        <w:t>„Aktion“</w:t>
+        <w:t>Aktion</w:t>
+      </w:r>
+      <w:r>
+        <w:rPr>
+          <w:rFonts w:ascii="Arial" w:hAnsi="Arial" w:cs="Arial"/>
+        </w:rPr>
+        <w:t xml:space="preserve"> wählen</w:t>
       </w:r>
     </w:p>
     <w:p>
@@ -3760,7 +3914,7 @@
         <w:rPr>
           <w:rFonts w:ascii="Arial" w:hAnsi="Arial" w:cs="Arial"/>
         </w:rPr>
-        <w:t>Button für den zweiten Obergeschoß</w:t>
+        <w:t>Registrierten Gast angeben</w:t>
       </w:r>
     </w:p>
     <w:p>
@@ -3779,7 +3933,7 @@
         <w:rPr>
           <w:rFonts w:ascii="Arial" w:hAnsi="Arial" w:cs="Arial"/>
         </w:rPr>
-        <w:t>Button für den ersten Obergeschoß</w:t>
+        <w:t>Name</w:t>
       </w:r>
     </w:p>
     <w:p>
@@ -3798,7 +3952,7 @@
         <w:rPr>
           <w:rFonts w:ascii="Arial" w:hAnsi="Arial" w:cs="Arial"/>
         </w:rPr>
-        <w:t>Button für den Erdgeschoß</w:t>
+        <w:t>Vorname</w:t>
       </w:r>
     </w:p>
     <w:p>
@@ -3817,7 +3971,7 @@
         <w:rPr>
           <w:rFonts w:ascii="Arial" w:hAnsi="Arial" w:cs="Arial"/>
         </w:rPr>
-        <w:t>Fokus auf aktuellen Zeitpunkt auf der Timeline</w:t>
+        <w:t>Kind?</w:t>
       </w:r>
     </w:p>
     <w:p>
@@ -3836,7 +3990,7 @@
         <w:rPr>
           <w:rFonts w:ascii="Arial" w:hAnsi="Arial" w:cs="Arial"/>
         </w:rPr>
-        <w:t>Zimmer mit der niedrigsten Raumnummer</w:t>
+        <w:t>Behinderung?</w:t>
       </w:r>
     </w:p>
     <w:p>
@@ -3855,7 +4009,7 @@
         <w:rPr>
           <w:rFonts w:ascii="Arial" w:hAnsi="Arial" w:cs="Arial"/>
         </w:rPr>
-        <w:t>Zimmer mit der zweit-niedrigsten Raumnummer</w:t>
+        <w:t>Reservierungszeitraum</w:t>
       </w:r>
     </w:p>
     <w:p>
@@ -3874,7 +4028,7 @@
         <w:rPr>
           <w:rFonts w:ascii="Arial" w:hAnsi="Arial" w:cs="Arial"/>
         </w:rPr>
-        <w:t>Zimmer mit der dritt-niedrigsten Raumnummer</w:t>
+        <w:t>Preisklasse</w:t>
       </w:r>
     </w:p>
     <w:p>
@@ -3893,7 +4047,26 @@
         <w:rPr>
           <w:rFonts w:ascii="Arial" w:hAnsi="Arial" w:cs="Arial"/>
         </w:rPr>
-        <w:t>Etc...</w:t>
+        <w:t>OK</w:t>
+      </w:r>
+    </w:p>
+    <w:p>
+      <w:pPr>
+        <w:pStyle w:val="ListParagraph"/>
+        <w:numPr>
+          <w:ilvl w:val="0"/>
+          <w:numId w:val="4"/>
+        </w:numPr>
+        <w:spacing w:after="0" w:line="240" w:lineRule="auto"/>
+        <w:rPr>
+          <w:rFonts w:ascii="Arial" w:hAnsi="Arial" w:cs="Arial"/>
+        </w:rPr>
+      </w:pPr>
+      <w:r>
+        <w:rPr>
+          <w:rFonts w:ascii="Arial" w:hAnsi="Arial" w:cs="Arial"/>
+        </w:rPr>
+        <w:t>Zurück</w:t>
       </w:r>
     </w:p>
     <w:p>
@@ -3936,45 +4109,7 @@
         <w:rPr>
           <w:rFonts w:ascii="Arial" w:hAnsi="Arial" w:cs="Arial"/>
         </w:rPr>
-        <w:t>Das Erdgeschoss ist gewählt</w:t>
-      </w:r>
-    </w:p>
-    <w:p>
-      <w:pPr>
-        <w:pStyle w:val="ListParagraph"/>
-        <w:numPr>
-          <w:ilvl w:val="0"/>
-          <w:numId w:val="2"/>
-        </w:numPr>
-        <w:spacing w:after="0" w:line="240" w:lineRule="auto"/>
-        <w:rPr>
-          <w:rFonts w:ascii="Arial" w:hAnsi="Arial" w:cs="Arial"/>
-        </w:rPr>
-      </w:pPr>
-      <w:r>
-        <w:rPr>
-          <w:rFonts w:ascii="Arial" w:hAnsi="Arial" w:cs="Arial"/>
-        </w:rPr>
-        <w:t>Grundriss und (aktuelle) Belegung des Erdgeschosses werden geladen</w:t>
-      </w:r>
-    </w:p>
-    <w:p>
-      <w:pPr>
-        <w:pStyle w:val="ListParagraph"/>
-        <w:numPr>
-          <w:ilvl w:val="0"/>
-          <w:numId w:val="2"/>
-        </w:numPr>
-        <w:spacing w:after="0" w:line="240" w:lineRule="auto"/>
-        <w:rPr>
-          <w:rFonts w:ascii="Arial" w:hAnsi="Arial" w:cs="Arial"/>
-        </w:rPr>
-      </w:pPr>
-      <w:r>
-        <w:rPr>
-          <w:rFonts w:ascii="Arial" w:hAnsi="Arial" w:cs="Arial"/>
-        </w:rPr>
-        <w:t>Die Timeline zeigt auf den aktuellen Zeitpunk</w:t>
+        <w:t>Beim Wechsel zum Aktionsbildschirm ist nur ein einfacher Diaog mit „Aktion wählen“ zu sehen. Je nach dem, welche Aktion der Benutzer wählt, wird ein andere Dialog mit den Feldern geöffnet.</w:t>
       </w:r>
     </w:p>
     <w:p>
@@ -4005,7 +4140,28 @@
           <w:rFonts w:ascii="Arial" w:hAnsi="Arial" w:cs="Arial"/>
           <w:b/>
         </w:rPr>
-        <w:t>Kommandos -&gt; Anwendungsfälle</w:t>
+        <w:t>Komm</w:t>
+      </w:r>
+      <w:r>
+        <w:rPr>
+          <w:rFonts w:ascii="Arial" w:hAnsi="Arial" w:cs="Arial"/>
+          <w:b/>
+        </w:rPr>
+        <w:t>andos zu</w:t>
+      </w:r>
+      <w:r>
+        <w:rPr>
+          <w:rFonts w:ascii="Arial" w:hAnsi="Arial" w:cs="Arial"/>
+          <w:b/>
+        </w:rPr>
+        <w:t xml:space="preserve"> Anwendungsfälle</w:t>
+      </w:r>
+      <w:r>
+        <w:rPr>
+          <w:rFonts w:ascii="Arial" w:hAnsi="Arial" w:cs="Arial"/>
+          <w:b/>
+        </w:rPr>
+        <w:t>n</w:t>
       </w:r>
     </w:p>
     <w:tbl>
@@ -4078,7 +4234,19 @@
               <w:rPr>
                 <w:rFonts w:ascii="Arial" w:hAnsi="Arial" w:cs="Arial"/>
               </w:rPr>
-              <w:t>Klick auf eines der ungewählten Stockwerke</w:t>
+              <w:t xml:space="preserve">Aktionswahl „Neue Reservierung hinzufügen“, „Ankunft eines Kunden vermerken“ „Stornierung tätigen“, „Buchung änderen“ </w:t>
+            </w:r>
+            <w:r>
+              <w:rPr>
+                <w:rFonts w:ascii="Arial" w:hAnsi="Arial" w:cs="Arial"/>
+              </w:rPr>
+              <w:t>oder</w:t>
+            </w:r>
+            <w:r>
+              <w:rPr>
+                <w:rFonts w:ascii="Arial" w:hAnsi="Arial" w:cs="Arial"/>
+              </w:rPr>
+              <w:t xml:space="preserve"> „Reserierung änderen“</w:t>
             </w:r>
           </w:p>
         </w:tc>
@@ -4096,45 +4264,7 @@
               <w:rPr>
                 <w:rFonts w:ascii="Arial" w:hAnsi="Arial" w:cs="Arial"/>
               </w:rPr>
-              <w:t>Laden des Grundrisses und der Belegung zum auf der Timeline gewählten Zeitpunkt aus der Persistenz und Aktualisierung des Bildschirms</w:t>
-            </w:r>
-          </w:p>
-        </w:tc>
-      </w:tr>
-      <w:tr>
-        <w:tc>
-          <w:tcPr>
-            <w:tcW w:w="4214" w:type="dxa"/>
-          </w:tcPr>
-          <w:p>
-            <w:pPr>
-              <w:rPr>
-                <w:rFonts w:ascii="Arial" w:hAnsi="Arial" w:cs="Arial"/>
-              </w:rPr>
-            </w:pPr>
-            <w:r>
-              <w:rPr>
-                <w:rFonts w:ascii="Arial" w:hAnsi="Arial" w:cs="Arial"/>
-              </w:rPr>
-              <w:t>Klick auf einen Zeitpunkt auf der Timeline</w:t>
-            </w:r>
-          </w:p>
-        </w:tc>
-        <w:tc>
-          <w:tcPr>
-            <w:tcW w:w="4606" w:type="dxa"/>
-          </w:tcPr>
-          <w:p>
-            <w:pPr>
-              <w:rPr>
-                <w:rFonts w:ascii="Arial" w:hAnsi="Arial" w:cs="Arial"/>
-              </w:rPr>
-            </w:pPr>
-            <w:r>
-              <w:rPr>
-                <w:rFonts w:ascii="Arial" w:hAnsi="Arial" w:cs="Arial"/>
-              </w:rPr>
-              <w:t>Laden des Grundrisses und der Belegung des gewählten Zeitpunktes aus der Persistenz und Aktualisierung des Bildschirms</w:t>
+              <w:t>Schliesen des „Aktion wählen“ Dialogs und Ausführen des entsprechenden Anwendungsfalls</w:t>
             </w:r>
           </w:p>
         </w:tc>
@@ -5089,4 +5219,16 @@
   <a:objectDefaults/>
   <a:extraClrSchemeLst/>
 </a:theme>
+</file>
+
+<file path=customXml/item1.xml><?xml version="1.0" encoding="utf-8"?>
+<b:Sources xmlns:b="http://schemas.openxmlformats.org/officeDocument/2006/bibliography" xmlns="http://schemas.openxmlformats.org/officeDocument/2006/bibliography" SelectedStyle="\APA.XSL" StyleName="APA Fifth Edition"/>
+</file>
+
+<file path=customXml/itemProps1.xml><?xml version="1.0" encoding="utf-8"?>
+<ds:datastoreItem xmlns:ds="http://schemas.openxmlformats.org/officeDocument/2006/customXml" ds:itemID="{734F76F2-7AEF-4BA8-85F7-3BC7E1DB194E}">
+  <ds:schemaRefs>
+    <ds:schemaRef ds:uri="http://schemas.openxmlformats.org/officeDocument/2006/bibliography"/>
+  </ds:schemaRefs>
+</ds:datastoreItem>
 </file>
</xml_diff>

<commit_message>
small changes hello world *
</commit_message>
<xml_diff>
--- a/Termin2/Dialogspecification.docx
+++ b/Termin2/Dialogspecification.docx
@@ -566,6 +566,12 @@
           <w:rFonts w:ascii="Arial" w:hAnsi="Arial" w:cs="Arial"/>
         </w:rPr>
         <w:t>Die Timeline zeigt auf den aktuellen Zeitpunk</w:t>
+      </w:r>
+      <w:r>
+        <w:rPr>
+          <w:rFonts w:ascii="Arial" w:hAnsi="Arial" w:cs="Arial"/>
+        </w:rPr>
+        <w:t>t</w:t>
       </w:r>
     </w:p>
     <w:p>
@@ -1714,15 +1720,7 @@
                 <w:sz w:val="16"/>
                 <w:szCs w:val="16"/>
               </w:rPr>
-              <w:t>Angabe des Vorn</w:t>
-            </w:r>
-            <w:r>
-              <w:rPr>
-                <w:rFonts w:ascii="Arial" w:hAnsi="Arial" w:cs="Arial"/>
-                <w:sz w:val="16"/>
-                <w:szCs w:val="16"/>
-              </w:rPr>
-              <w:t>amens eines neuen Gastes</w:t>
+              <w:t>Angabe des Vornamens eines neuen Gastes</w:t>
             </w:r>
           </w:p>
         </w:tc>
@@ -2415,7 +2413,7 @@
                 <w:sz w:val="16"/>
                 <w:szCs w:val="16"/>
               </w:rPr>
-              <w:t>Daterange</w:t>
+              <w:t>Start- und Enddatum</w:t>
             </w:r>
           </w:p>
         </w:tc>
@@ -3102,46 +3100,13 @@
               </w:rPr>
               <w:t>Registrierte</w:t>
             </w:r>
-          </w:p>
-          <w:p>
-            <w:pPr>
-              <w:rPr>
-                <w:rFonts w:ascii="Arial" w:hAnsi="Arial" w:cs="Arial"/>
-                <w:sz w:val="16"/>
-                <w:szCs w:val="16"/>
-              </w:rPr>
-            </w:pPr>
-            <w:r>
-              <w:rPr>
-                <w:rFonts w:ascii="Arial" w:hAnsi="Arial" w:cs="Arial"/>
-                <w:sz w:val="16"/>
-                <w:szCs w:val="16"/>
-              </w:rPr>
-              <w:t>Per</w:t>
-            </w:r>
-            <w:r>
-              <w:rPr>
-                <w:rFonts w:ascii="Arial" w:hAnsi="Arial" w:cs="Arial"/>
-                <w:sz w:val="16"/>
-                <w:szCs w:val="16"/>
-              </w:rPr>
-              <w:t>s</w:t>
-            </w:r>
-            <w:r>
-              <w:rPr>
-                <w:rFonts w:ascii="Arial" w:hAnsi="Arial" w:cs="Arial"/>
-                <w:sz w:val="16"/>
-                <w:szCs w:val="16"/>
-              </w:rPr>
-              <w:t>o</w:t>
-            </w:r>
-            <w:r>
-              <w:rPr>
-                <w:rFonts w:ascii="Arial" w:hAnsi="Arial" w:cs="Arial"/>
-                <w:sz w:val="16"/>
-                <w:szCs w:val="16"/>
-              </w:rPr>
-              <w:t xml:space="preserve">n </w:t>
+            <w:r>
+              <w:rPr>
+                <w:rFonts w:ascii="Arial" w:hAnsi="Arial" w:cs="Arial"/>
+                <w:sz w:val="16"/>
+                <w:szCs w:val="16"/>
+              </w:rPr>
+              <w:t xml:space="preserve">n Gast </w:t>
             </w:r>
             <w:r>
               <w:rPr>
@@ -3307,23 +3272,7 @@
                 <w:sz w:val="16"/>
                 <w:szCs w:val="16"/>
               </w:rPr>
-              <w:t xml:space="preserve">Der </w:t>
-            </w:r>
-            <w:r>
-              <w:rPr>
-                <w:rFonts w:ascii="Arial" w:hAnsi="Arial" w:cs="Arial"/>
-                <w:sz w:val="16"/>
-                <w:szCs w:val="16"/>
-              </w:rPr>
-              <w:t>vorn</w:t>
-            </w:r>
-            <w:r>
-              <w:rPr>
-                <w:rFonts w:ascii="Arial" w:hAnsi="Arial" w:cs="Arial"/>
-                <w:sz w:val="16"/>
-                <w:szCs w:val="16"/>
-              </w:rPr>
-              <w:t>ame darf nicht belegt sein und darf höchstens 30 Zeichen haben.</w:t>
+              <w:t>Der vorname darf nicht belegt sein und darf höchstens 30 Zeichen haben.</w:t>
             </w:r>
           </w:p>
         </w:tc>
@@ -3345,23 +3294,7 @@
                 <w:sz w:val="16"/>
                 <w:szCs w:val="16"/>
               </w:rPr>
-              <w:t>„</w:t>
-            </w:r>
-            <w:r>
-              <w:rPr>
-                <w:rFonts w:ascii="Arial" w:hAnsi="Arial" w:cs="Arial"/>
-                <w:sz w:val="16"/>
-                <w:szCs w:val="16"/>
-              </w:rPr>
-              <w:t>Der Vorn</w:t>
-            </w:r>
-            <w:r>
-              <w:rPr>
-                <w:rFonts w:ascii="Arial" w:hAnsi="Arial" w:cs="Arial"/>
-                <w:sz w:val="16"/>
-                <w:szCs w:val="16"/>
-              </w:rPr>
-              <w:t>ame ist bereits belegt oder der Name ist zu lang.“</w:t>
+              <w:t>„Der Vorname ist bereits belegt oder der Name ist zu lang.“</w:t>
             </w:r>
           </w:p>
         </w:tc>
@@ -3614,7 +3547,23 @@
                 <w:sz w:val="16"/>
                 <w:szCs w:val="16"/>
               </w:rPr>
-              <w:t>Der Reservierungszeitraum beginnt in der Zukunft.</w:t>
+              <w:t>Der Reservierungszeitraum beginnt in der Zukunft</w:t>
+            </w:r>
+            <w:r>
+              <w:rPr>
+                <w:rFonts w:ascii="Arial" w:hAnsi="Arial" w:cs="Arial"/>
+                <w:sz w:val="16"/>
+                <w:szCs w:val="16"/>
+              </w:rPr>
+              <w:t xml:space="preserve"> und das Enddatum</w:t>
+            </w:r>
+            <w:r>
+              <w:rPr>
+                <w:rFonts w:ascii="Arial" w:hAnsi="Arial" w:cs="Arial"/>
+                <w:sz w:val="16"/>
+                <w:szCs w:val="16"/>
+              </w:rPr>
+              <w:t xml:space="preserve"> liegt mind. Einen Tag nach dem Startdatum.</w:t>
             </w:r>
           </w:p>
         </w:tc>
@@ -3637,6 +3586,30 @@
                 <w:szCs w:val="16"/>
               </w:rPr>
               <w:t>„Der angegebene Zeitraum liegt nicht in der Zukunft.“</w:t>
+            </w:r>
+            <w:r>
+              <w:rPr>
+                <w:rFonts w:ascii="Arial" w:hAnsi="Arial" w:cs="Arial"/>
+                <w:sz w:val="16"/>
+                <w:szCs w:val="16"/>
+              </w:rPr>
+              <w:t xml:space="preserve"> Oder „</w:t>
+            </w:r>
+            <w:r>
+              <w:rPr>
+                <w:rFonts w:ascii="Arial" w:hAnsi="Arial" w:cs="Arial"/>
+                <w:sz w:val="16"/>
+                <w:szCs w:val="16"/>
+              </w:rPr>
+              <w:t>Das Enddatum lieg</w:t>
+            </w:r>
+            <w:r>
+              <w:rPr>
+                <w:rFonts w:ascii="Arial" w:hAnsi="Arial" w:cs="Arial"/>
+                <w:sz w:val="16"/>
+                <w:szCs w:val="16"/>
+              </w:rPr>
+              <w:t>t vor dem Startdatum.“</w:t>
             </w:r>
           </w:p>
         </w:tc>
@@ -3682,7 +3655,23 @@
                 <w:sz w:val="16"/>
                 <w:szCs w:val="16"/>
               </w:rPr>
-              <w:t>Keine(weil Dropp-Down-Liste)</w:t>
+              <w:t xml:space="preserve">Keine(weil </w:t>
+            </w:r>
+            <w:r>
+              <w:rPr>
+                <w:rFonts w:ascii="Arial" w:hAnsi="Arial" w:cs="Arial"/>
+                <w:sz w:val="16"/>
+                <w:szCs w:val="16"/>
+              </w:rPr>
+              <w:t>Drop</w:t>
+            </w:r>
+            <w:r>
+              <w:rPr>
+                <w:rFonts w:ascii="Arial" w:hAnsi="Arial" w:cs="Arial"/>
+                <w:sz w:val="16"/>
+                <w:szCs w:val="16"/>
+              </w:rPr>
+              <w:t>-Down-Liste)</w:t>
             </w:r>
           </w:p>
         </w:tc>
@@ -3739,7 +3728,6 @@
           <w:rFonts w:ascii="Arial" w:hAnsi="Arial" w:cs="Arial"/>
           <w:b/>
         </w:rPr>
-        <w:lastRenderedPageBreak/>
         <w:t>Zustände der Dialogelemente</w:t>
       </w:r>
     </w:p>
@@ -4246,7 +4234,19 @@
               <w:rPr>
                 <w:rFonts w:ascii="Arial" w:hAnsi="Arial" w:cs="Arial"/>
               </w:rPr>
-              <w:t xml:space="preserve"> „Reserierung änderen“</w:t>
+              <w:t xml:space="preserve"> „Reser</w:t>
+            </w:r>
+            <w:r>
+              <w:rPr>
+                <w:rFonts w:ascii="Arial" w:hAnsi="Arial" w:cs="Arial"/>
+              </w:rPr>
+              <w:t>v</w:t>
+            </w:r>
+            <w:r>
+              <w:rPr>
+                <w:rFonts w:ascii="Arial" w:hAnsi="Arial" w:cs="Arial"/>
+              </w:rPr>
+              <w:t>ierung änderen“</w:t>
             </w:r>
           </w:p>
         </w:tc>
@@ -4265,6 +4265,62 @@
                 <w:rFonts w:ascii="Arial" w:hAnsi="Arial" w:cs="Arial"/>
               </w:rPr>
               <w:t>Schliesen des „Aktion wählen“ Dialogs und Ausführen des entsprechenden Anwendungsfalls</w:t>
+            </w:r>
+          </w:p>
+        </w:tc>
+      </w:tr>
+      <w:tr>
+        <w:tc>
+          <w:tcPr>
+            <w:tcW w:w="4214" w:type="dxa"/>
+          </w:tcPr>
+          <w:p>
+            <w:pPr>
+              <w:rPr>
+                <w:rFonts w:ascii="Arial" w:hAnsi="Arial" w:cs="Arial"/>
+              </w:rPr>
+            </w:pPr>
+            <w:r>
+              <w:rPr>
+                <w:rFonts w:ascii="Arial" w:hAnsi="Arial" w:cs="Arial"/>
+              </w:rPr>
+              <w:t>Änderung an einem Feld innerhalb der Aktion „Neue Reservierung“</w:t>
+            </w:r>
+          </w:p>
+        </w:tc>
+        <w:tc>
+          <w:tcPr>
+            <w:tcW w:w="4606" w:type="dxa"/>
+          </w:tcPr>
+          <w:p>
+            <w:pPr>
+              <w:rPr>
+                <w:rFonts w:ascii="Arial" w:hAnsi="Arial" w:cs="Arial"/>
+              </w:rPr>
+            </w:pPr>
+            <w:r>
+              <w:rPr>
+                <w:rFonts w:ascii="Arial" w:hAnsi="Arial" w:cs="Arial"/>
+              </w:rPr>
+              <w:t>Alle verfü</w:t>
+            </w:r>
+            <w:r>
+              <w:rPr>
+                <w:rFonts w:ascii="Arial" w:hAnsi="Arial" w:cs="Arial"/>
+              </w:rPr>
+              <w:t>gbare Zimmer werden nach den bisher ausgefüllten Daten gefiltert. Gib</w:t>
+            </w:r>
+            <w:r>
+              <w:rPr>
+                <w:rFonts w:ascii="Arial" w:hAnsi="Arial" w:cs="Arial"/>
+              </w:rPr>
+              <w:t>t es nach einer Änderung keine Z</w:t>
+            </w:r>
+            <w:r>
+              <w:rPr>
+                <w:rFonts w:ascii="Arial" w:hAnsi="Arial" w:cs="Arial"/>
+              </w:rPr>
+              <w:t>immer mehr die diesen Anforderungen entspricht, wird dies als Meldung „Es sind keine Zimmer mit diesen Anforderungen verfügbar.“ benachrichtigt.</w:t>
             </w:r>
           </w:p>
         </w:tc>
@@ -5226,7 +5282,7 @@
 </file>
 
 <file path=customXml/itemProps1.xml><?xml version="1.0" encoding="utf-8"?>
-<ds:datastoreItem xmlns:ds="http://schemas.openxmlformats.org/officeDocument/2006/customXml" ds:itemID="{734F76F2-7AEF-4BA8-85F7-3BC7E1DB194E}">
+<ds:datastoreItem xmlns:ds="http://schemas.openxmlformats.org/officeDocument/2006/customXml" ds:itemID="{648B861B-BD31-4A26-8EC0-996244F9E2FB}">
   <ds:schemaRefs>
     <ds:schemaRef ds:uri="http://schemas.openxmlformats.org/officeDocument/2006/bibliography"/>
   </ds:schemaRefs>

</xml_diff>